<commit_message>
Zaktualizowana wersja dokumentacji o diagram ERD
</commit_message>
<xml_diff>
--- a/Dokumentacja Fundacja Marta Jaworska.docx
+++ b/Dokumentacja Fundacja Marta Jaworska.docx
@@ -175,31 +175,17 @@
     <w:p>
       <w:pPr>
         <w:jc w:val="both"/>
-        <w:rPr>
-          <w:b/>
-        </w:rPr>
-      </w:pPr>
-      <w:r>
-        <w:rPr>
-          <w:b/>
-        </w:rPr>
-        <w:t>Logowanie do bazy danych:</w:t>
-      </w:r>
-    </w:p>
-    <w:p>
-      <w:pPr>
-        <w:jc w:val="both"/>
-      </w:pPr>
-      <w:r>
-        <w:t>W celu uzyskania dostępu proszę o kontakt z autorem.</w:t>
-      </w:r>
+      </w:pPr>
+      <w:r>
+        <w:t xml:space="preserve">W celu uzyskania dostępu do bazy danych proszę skontaktować się z autorem. </w:t>
+      </w:r>
+    </w:p>
+    <w:p>
+      <w:pPr>
+        <w:jc w:val="both"/>
+      </w:pPr>
       <w:bookmarkStart w:id="0" w:name="_GoBack"/>
       <w:bookmarkEnd w:id="0"/>
-    </w:p>
-    <w:p>
-      <w:pPr>
-        <w:jc w:val="both"/>
-      </w:pPr>
     </w:p>
     <w:p>
       <w:pPr>
@@ -398,6 +384,7 @@
               <w:rPr>
                 <w:b/>
               </w:rPr>
+              <w:lastRenderedPageBreak/>
               <w:t>NR</w:t>
             </w:r>
           </w:p>
@@ -1670,6 +1657,7 @@
         <w:rPr>
           <w:u w:val="single"/>
         </w:rPr>
+        <w:lastRenderedPageBreak/>
         <w:t>Założenia niefunkcjonalne:</w:t>
       </w:r>
     </w:p>
@@ -1782,7 +1770,7 @@
           <wp:inline distT="114300" distB="114300" distL="114300" distR="114300">
             <wp:extent cx="5734050" cy="2747963"/>
             <wp:effectExtent l="0" t="0" r="0" b="0"/>
-            <wp:docPr id="5" name="image5.png"/>
+            <wp:docPr id="3" name="image5.png"/>
             <wp:cNvGraphicFramePr/>
             <a:graphic xmlns:a="http://schemas.openxmlformats.org/drawingml/2006/main">
               <a:graphicData uri="http://schemas.openxmlformats.org/drawingml/2006/picture">
@@ -1844,13 +1832,13 @@
           <wp:inline distT="114300" distB="114300" distL="114300" distR="114300">
             <wp:extent cx="5734050" cy="1747838"/>
             <wp:effectExtent l="0" t="0" r="0" b="0"/>
-            <wp:docPr id="1" name="image1.png"/>
+            <wp:docPr id="5" name="image2.png"/>
             <wp:cNvGraphicFramePr/>
             <a:graphic xmlns:a="http://schemas.openxmlformats.org/drawingml/2006/main">
               <a:graphicData uri="http://schemas.openxmlformats.org/drawingml/2006/picture">
                 <pic:pic xmlns:pic="http://schemas.openxmlformats.org/drawingml/2006/picture">
                   <pic:nvPicPr>
-                    <pic:cNvPr id="0" name="image1.png"/>
+                    <pic:cNvPr id="0" name="image2.png"/>
                     <pic:cNvPicPr preferRelativeResize="0"/>
                   </pic:nvPicPr>
                   <pic:blipFill>
@@ -1899,13 +1887,13 @@
           <wp:inline distT="114300" distB="114300" distL="114300" distR="114300">
             <wp:extent cx="5734050" cy="3746500"/>
             <wp:effectExtent l="0" t="0" r="0" b="0"/>
-            <wp:docPr id="6" name="image2.png"/>
+            <wp:docPr id="4" name="image4.png"/>
             <wp:cNvGraphicFramePr/>
             <a:graphic xmlns:a="http://schemas.openxmlformats.org/drawingml/2006/main">
               <a:graphicData uri="http://schemas.openxmlformats.org/drawingml/2006/picture">
                 <pic:pic xmlns:pic="http://schemas.openxmlformats.org/drawingml/2006/picture">
                   <pic:nvPicPr>
-                    <pic:cNvPr id="0" name="image2.png"/>
+                    <pic:cNvPr id="0" name="image4.png"/>
                     <pic:cNvPicPr preferRelativeResize="0"/>
                   </pic:nvPicPr>
                   <pic:blipFill>
@@ -1953,13 +1941,13 @@
           <wp:inline distT="114300" distB="114300" distL="114300" distR="114300">
             <wp:extent cx="5734050" cy="2540000"/>
             <wp:effectExtent l="0" t="0" r="0" b="0"/>
-            <wp:docPr id="2" name="image3.png"/>
+            <wp:docPr id="1" name="image1.png"/>
             <wp:cNvGraphicFramePr/>
             <a:graphic xmlns:a="http://schemas.openxmlformats.org/drawingml/2006/main">
               <a:graphicData uri="http://schemas.openxmlformats.org/drawingml/2006/picture">
                 <pic:pic xmlns:pic="http://schemas.openxmlformats.org/drawingml/2006/picture">
                   <pic:nvPicPr>
-                    <pic:cNvPr id="0" name="image3.png"/>
+                    <pic:cNvPr id="0" name="image1.png"/>
                     <pic:cNvPicPr preferRelativeResize="0"/>
                   </pic:nvPicPr>
                   <pic:blipFill>
@@ -2046,13 +2034,13 @@
           <wp:inline distT="114300" distB="114300" distL="114300" distR="114300">
             <wp:extent cx="5734050" cy="1651000"/>
             <wp:effectExtent l="0" t="0" r="0" b="0"/>
-            <wp:docPr id="3" name="image4.png"/>
+            <wp:docPr id="2" name="image3.png"/>
             <wp:cNvGraphicFramePr/>
             <a:graphic xmlns:a="http://schemas.openxmlformats.org/drawingml/2006/main">
               <a:graphicData uri="http://schemas.openxmlformats.org/drawingml/2006/picture">
                 <pic:pic xmlns:pic="http://schemas.openxmlformats.org/drawingml/2006/picture">
                   <pic:nvPicPr>
-                    <pic:cNvPr id="0" name="image4.png"/>
+                    <pic:cNvPr id="0" name="image3.png"/>
                     <pic:cNvPicPr preferRelativeResize="0"/>
                   </pic:nvPicPr>
                   <pic:blipFill>
@@ -2227,6 +2215,52 @@
       <w:pPr>
         <w:jc w:val="both"/>
       </w:pPr>
+      <w:r>
+        <w:rPr>
+          <w:noProof/>
+          <w:lang w:val="pl-PL"/>
+        </w:rPr>
+        <w:drawing>
+          <wp:inline distT="114300" distB="114300" distL="114300" distR="114300">
+            <wp:extent cx="5734050" cy="3759200"/>
+            <wp:effectExtent l="0" t="0" r="0" b="0"/>
+            <wp:docPr id="6" name="image7.png"/>
+            <wp:cNvGraphicFramePr/>
+            <a:graphic xmlns:a="http://schemas.openxmlformats.org/drawingml/2006/main">
+              <a:graphicData uri="http://schemas.openxmlformats.org/drawingml/2006/picture">
+                <pic:pic xmlns:pic="http://schemas.openxmlformats.org/drawingml/2006/picture">
+                  <pic:nvPicPr>
+                    <pic:cNvPr id="0" name="image7.png"/>
+                    <pic:cNvPicPr preferRelativeResize="0"/>
+                  </pic:nvPicPr>
+                  <pic:blipFill>
+                    <a:blip r:embed="rId12"/>
+                    <a:srcRect/>
+                    <a:stretch>
+                      <a:fillRect/>
+                    </a:stretch>
+                  </pic:blipFill>
+                  <pic:spPr>
+                    <a:xfrm>
+                      <a:off x="0" y="0"/>
+                      <a:ext cx="5734050" cy="3759200"/>
+                    </a:xfrm>
+                    <a:prstGeom prst="rect">
+                      <a:avLst/>
+                    </a:prstGeom>
+                    <a:ln/>
+                  </pic:spPr>
+                </pic:pic>
+              </a:graphicData>
+            </a:graphic>
+          </wp:inline>
+        </w:drawing>
+      </w:r>
+    </w:p>
+    <w:p>
+      <w:pPr>
+        <w:jc w:val="both"/>
+      </w:pPr>
     </w:p>
     <w:p>
       <w:pPr>
@@ -2260,10 +2294,10 @@
         <w:jc w:val="both"/>
       </w:pPr>
       <w:r>
-        <w:t>Model w aplikacji to klasy występujące w katalogu “src/Entity”, które zostały utworzone przez Doctrine. Klasy te zawierają wszystkie informacje dotyczące pól w bazie da</w:t>
-      </w:r>
-      <w:r>
-        <w:t xml:space="preserve">nych. Dodatkowo każda z klas zawiera metody gettery i settery, czyli funkcję ułatwiające pobieranie i ustawianie pewnych wartości. </w:t>
+        <w:t xml:space="preserve">Model w aplikacji to klasy występujące w katalogu “src/Entity”, które zostały utworzone przez Doctrine. Klasy te zawierają wszystkie informacje dotyczące pól w bazie </w:t>
+      </w:r>
+      <w:r>
+        <w:t xml:space="preserve">danych. Dodatkowo każda z klas zawiera metody gettery i settery, czyli funkcję ułatwiające pobieranie i ustawianie pewnych wartości. </w:t>
       </w:r>
     </w:p>
     <w:p>
@@ -2287,10 +2321,10 @@
         <w:jc w:val="both"/>
       </w:pPr>
       <w:r>
-        <w:t>Ado</w:t>
-      </w:r>
-      <w:r>
-        <w:t>pted - klasa przechowująca id zwierząt, które zostały adoptowane oraz datę ich adopcji.</w:t>
+        <w:t>A</w:t>
+      </w:r>
+      <w:r>
+        <w:t>dopted - klasa przechowująca id zwierząt, które zostały adoptowane oraz datę ich adopcji.</w:t>
       </w:r>
     </w:p>
     <w:p>
@@ -2314,10 +2348,11 @@
         <w:jc w:val="both"/>
       </w:pPr>
       <w:r>
-        <w:t>Debts - klasa, która przechowuje wartość długu zwierzaka oraz kwotę, jaka została spłacona. W przypadku większyc</w:t>
-      </w:r>
-      <w:r>
-        <w:t xml:space="preserve">h aplikacji mogłyby być podpięte płatności, dzięki czemu w łatwiejszy sposób każdy zwierzak miałby możliwość zbierania na siebie pieniędzy. </w:t>
+        <w:lastRenderedPageBreak/>
+        <w:t>Debts - klasa, która przechowuje wartość długu zwierzaka oraz kwotę, jaka została spłacona. W przypadku większ</w:t>
+      </w:r>
+      <w:r>
+        <w:t xml:space="preserve">ych aplikacji mogłyby być podpięte płatności, dzięki czemu w łatwiejszy sposób każdy zwierzak miałby możliwość zbierania na siebie pieniędzy. </w:t>
       </w:r>
     </w:p>
     <w:p>
@@ -2329,10 +2364,10 @@
         <w:jc w:val="both"/>
       </w:pPr>
       <w:r>
-        <w:t>Favourites - klasa zawierająca id pupila oraz zalogowanego użytkownika. Dzięki takiemu rozwiązaniu użytkownik w szy</w:t>
-      </w:r>
-      <w:r>
-        <w:t xml:space="preserve">bszy sposób może przeglądać ulubione zwierzaki. </w:t>
+        <w:t>Favourites - klasa zawierająca id pupila oraz zalogowanego użytkownika. Dzięki takiemu rozwiązaniu użytkownik w s</w:t>
+      </w:r>
+      <w:r>
+        <w:t xml:space="preserve">zybszy sposób może przeglądać ulubione zwierzaki. </w:t>
       </w:r>
     </w:p>
     <w:p>
@@ -2344,13 +2379,13 @@
         <w:jc w:val="both"/>
       </w:pPr>
       <w:r>
-        <w:t>Guests - klasa zawierająca informacje dotyczące użytkownika, czyli jego imię i nazwisko. Można by było rozwinąć ją o pesel i wprowadzić dodatkową opcję ankiet przed adopcyjnych, które byłyby wyświetlane po z</w:t>
-      </w:r>
-      <w:r>
-        <w:t>aakceptowaniu przez pracownika rezerwacji. Zadaniem użytkownika byłoby wypełnienie ankiety, ale nie podawanie danych osobowych. Dane osobowe wymagane do uzupełnienia w ankiecie przedadopcyjnej byłyby dołączane do pliku, a całość przesyłana na maila odpowie</w:t>
-      </w:r>
-      <w:r>
-        <w:t xml:space="preserve">dniego pracownika. Po wysłaniu ankiety na koncie pracownika wyświetlana byłaby notatka z imieniem i nazwiskiem osoby, która wysłała ankietę. </w:t>
+        <w:t>Guests - klasa zawierająca informacje dotyczące użytkownika, czyli jego imię i nazwisko. Można by było rozwinąć ją o pesel i wprowadzić dodatkową opcję ankiet przed adopcyjnych, które byłyby wyświetlane po zaakceptowaniu przez pracownika rezerwacji. Zadani</w:t>
+      </w:r>
+      <w:r>
+        <w:t xml:space="preserve">em użytkownika byłoby wypełnienie ankiety, ale nie podawanie danych osobowych. Dane osobowe wymagane do uzupełnienia w ankiecie przedadopcyjnej byłyby dołączane do pliku, a całość przesyłana na maila odpowiedniego pracownika. Po wysłaniu ankiety na koncie </w:t>
+      </w:r>
+      <w:r>
+        <w:t xml:space="preserve">pracownika wyświetlana byłaby notatka z imieniem i nazwiskiem osoby, która wysłała ankietę. </w:t>
       </w:r>
     </w:p>
     <w:p>
@@ -2362,7 +2397,10 @@
         <w:jc w:val="both"/>
       </w:pPr>
       <w:r>
-        <w:t>MyUser - klasa użytkownik służąca do logowania. Oprócz getterów oraz setterów zawiera inne funkcję niezbędne dla frameworka Symfony w celu przeprowadzenia logowania.</w:t>
+        <w:t>MyUser - klasa użytkownik służąca do logowania. Oprócz getterów oraz setterów zawiera inne funkcję niezbędne dla frameworka Symfony w celu przeprowadzenia logowani</w:t>
+      </w:r>
+      <w:r>
+        <w:t>a.</w:t>
       </w:r>
     </w:p>
     <w:p>
@@ -2386,53 +2424,266 @@
         <w:jc w:val="both"/>
       </w:pPr>
       <w:r>
+        <w:t>Pets - klasa przechowująca dane o zwierzaku, datę urodzenia, nazwę, numer, nazwę zdjęcia głównego oraz stan zwierzaka (adoptowany, odszedł, do adopcji, do leczenia).</w:t>
+      </w:r>
+    </w:p>
+    <w:p>
+      <w:pPr>
+        <w:numPr>
+          <w:ilvl w:val="0"/>
+          <w:numId w:val="11"/>
+        </w:numPr>
+        <w:jc w:val="both"/>
+      </w:pPr>
+      <w:r>
+        <w:t>Photos - klasa przechowując</w:t>
+      </w:r>
+      <w:r>
+        <w:t>a id zwierzaka oraz nazwę dodatkowego zdjęcia.</w:t>
+      </w:r>
+    </w:p>
+    <w:p>
+      <w:pPr>
+        <w:numPr>
+          <w:ilvl w:val="0"/>
+          <w:numId w:val="11"/>
+        </w:numPr>
+        <w:jc w:val="both"/>
+      </w:pPr>
+      <w:r>
+        <w:t>Reservations - klasa zawierająca rezerwacje, w tym id użytkownika, id zwierzaka, datę do kiedy jest rezerwacja ustawianą przez pracownika oraz stan (adoptowany i nieznany).</w:t>
+      </w:r>
+    </w:p>
+    <w:p>
+      <w:pPr>
+        <w:numPr>
+          <w:ilvl w:val="0"/>
+          <w:numId w:val="11"/>
+        </w:numPr>
+        <w:jc w:val="both"/>
+      </w:pPr>
+      <w:r>
+        <w:t>Workers - klasa przechowująca dane pracowników, w tym imię, nazwisko, datę urodzenia. Klasa ta mogłaby przechowywać więcej informacji, dzięki czemu w łatwy sposób można by było zarządzać urlopami, a także wystawiać umowy dla pracowników. W klasie tej znajd</w:t>
+      </w:r>
+      <w:r>
+        <w:t xml:space="preserve">uje się również stanowisko, jakie obejmuje pracownik. </w:t>
+      </w:r>
+    </w:p>
+    <w:p>
+      <w:pPr>
+        <w:ind w:left="1440"/>
+        <w:jc w:val="both"/>
+      </w:pPr>
+    </w:p>
+    <w:p>
+      <w:pPr>
+        <w:numPr>
+          <w:ilvl w:val="0"/>
+          <w:numId w:val="10"/>
+        </w:numPr>
+        <w:jc w:val="both"/>
+      </w:pPr>
+      <w:r>
+        <w:t>widok</w:t>
+      </w:r>
+    </w:p>
+    <w:p>
+      <w:pPr>
+        <w:ind w:left="720"/>
+        <w:jc w:val="both"/>
+      </w:pPr>
+      <w:r>
+        <w:t xml:space="preserve">Widok w Symfony to pliki z rozszerzeniem *.twig, a także niektóre napisane w języku PHP, które dotyczą formularzy. </w:t>
+      </w:r>
+    </w:p>
+    <w:p>
+      <w:pPr>
+        <w:ind w:left="720"/>
+        <w:jc w:val="both"/>
+      </w:pPr>
+      <w:r>
+        <w:t>Formularze, które znajdują się w folderze “src/Form/Type”</w:t>
+      </w:r>
+    </w:p>
+    <w:p>
+      <w:pPr>
+        <w:numPr>
+          <w:ilvl w:val="0"/>
+          <w:numId w:val="2"/>
+        </w:numPr>
+        <w:jc w:val="both"/>
+      </w:pPr>
+      <w:r>
+        <w:t>AddPetType - formula</w:t>
+      </w:r>
+      <w:r>
+        <w:t>rz do dodawania zwierząt.</w:t>
+      </w:r>
+    </w:p>
+    <w:p>
+      <w:pPr>
+        <w:numPr>
+          <w:ilvl w:val="0"/>
+          <w:numId w:val="2"/>
+        </w:numPr>
+        <w:jc w:val="both"/>
+      </w:pPr>
+      <w:r>
+        <w:t>AddWorkerType - formularz do dodawania pracowników.</w:t>
+      </w:r>
+    </w:p>
+    <w:p>
+      <w:pPr>
+        <w:numPr>
+          <w:ilvl w:val="0"/>
+          <w:numId w:val="2"/>
+        </w:numPr>
+        <w:jc w:val="both"/>
+      </w:pPr>
+      <w:r>
+        <w:t xml:space="preserve">ChangeDebtType - formularz, który daje możliwość dodawania kwoty do długu oraz dodawania spłaconej kwoty. </w:t>
+      </w:r>
+    </w:p>
+    <w:p>
+      <w:pPr>
+        <w:numPr>
+          <w:ilvl w:val="0"/>
+          <w:numId w:val="2"/>
+        </w:numPr>
+        <w:jc w:val="both"/>
+      </w:pPr>
+      <w:r>
+        <w:t>ChangePasswordType - formularz do zmiany hasła.</w:t>
+      </w:r>
+    </w:p>
+    <w:p>
+      <w:pPr>
+        <w:numPr>
+          <w:ilvl w:val="0"/>
+          <w:numId w:val="2"/>
+        </w:numPr>
+        <w:jc w:val="both"/>
+      </w:pPr>
+      <w:r>
+        <w:t xml:space="preserve">ChangePermissionType - </w:t>
+      </w:r>
+      <w:r>
+        <w:t>formularz do zmiany uprawnień pracownika.</w:t>
+      </w:r>
+    </w:p>
+    <w:p>
+      <w:pPr>
+        <w:numPr>
+          <w:ilvl w:val="0"/>
+          <w:numId w:val="2"/>
+        </w:numPr>
+        <w:jc w:val="both"/>
+      </w:pPr>
+      <w:r>
+        <w:t>DebtType - formularz do dodawania długu zwierzaka.</w:t>
+      </w:r>
+    </w:p>
+    <w:p>
+      <w:pPr>
+        <w:numPr>
+          <w:ilvl w:val="0"/>
+          <w:numId w:val="2"/>
+        </w:numPr>
+        <w:jc w:val="both"/>
+      </w:pPr>
+      <w:r>
+        <w:t>EditPetType - formularz do edycji zwierzaka.</w:t>
+      </w:r>
+    </w:p>
+    <w:p>
+      <w:pPr>
+        <w:numPr>
+          <w:ilvl w:val="0"/>
+          <w:numId w:val="2"/>
+        </w:numPr>
+        <w:jc w:val="both"/>
+      </w:pPr>
+      <w:r>
+        <w:t>EditReservationType - formularz do zmiany daty rezerwacji, w przypadku, gdy taka rezerwacja wygaśnie.</w:t>
+      </w:r>
+    </w:p>
+    <w:p>
+      <w:pPr>
+        <w:numPr>
+          <w:ilvl w:val="0"/>
+          <w:numId w:val="2"/>
+        </w:numPr>
+        <w:jc w:val="both"/>
+      </w:pPr>
+      <w:r>
         <w:lastRenderedPageBreak/>
-        <w:t>Pets - klasa przechowująca dan</w:t>
-      </w:r>
-      <w:r>
-        <w:t>e o zwierzaku, datę urodzenia, nazwę, numer, nazwę zdjęcia głównego oraz stan zwierzaka (adoptowany, odszedł, do adopcji, do leczenia).</w:t>
-      </w:r>
-    </w:p>
-    <w:p>
-      <w:pPr>
-        <w:numPr>
-          <w:ilvl w:val="0"/>
-          <w:numId w:val="11"/>
-        </w:numPr>
-        <w:jc w:val="both"/>
-      </w:pPr>
-      <w:r>
-        <w:t>Photos - klasa przechowująca id zwierzaka oraz nazwę dodatkowego zdjęcia.</w:t>
-      </w:r>
-    </w:p>
-    <w:p>
-      <w:pPr>
-        <w:numPr>
-          <w:ilvl w:val="0"/>
-          <w:numId w:val="11"/>
-        </w:numPr>
-        <w:jc w:val="both"/>
-      </w:pPr>
-      <w:r>
-        <w:t>Reservations - klasa zawierająca rezerwacje, w</w:t>
-      </w:r>
-      <w:r>
-        <w:t xml:space="preserve"> tym id użytkownika, id zwierzaka, datę do kiedy jest rezerwacja ustawianą przez pracownika oraz stan (adoptowany i nieznany).</w:t>
-      </w:r>
-    </w:p>
-    <w:p>
-      <w:pPr>
-        <w:numPr>
-          <w:ilvl w:val="0"/>
-          <w:numId w:val="11"/>
-        </w:numPr>
-        <w:jc w:val="both"/>
-      </w:pPr>
-      <w:r>
-        <w:t>Workers - klasa przechowująca dane pracowników, w tym imię, nazwisko, datę urodzenia. Klasa ta mogłaby przechowywać więcej inform</w:t>
-      </w:r>
-      <w:r>
-        <w:t xml:space="preserve">acji, dzięki czemu w łatwy sposób można by było zarządzać urlopami, a także wystawiać umowy dla pracowników. W klasie tej znajduje się również stanowisko, jakie obejmuje pracownik. </w:t>
+        <w:t>EditUserType - f</w:t>
+      </w:r>
+      <w:r>
+        <w:t xml:space="preserve">ormularz do zmiany danych pracownika i zarejestrowanego użytkownika. </w:t>
+      </w:r>
+    </w:p>
+    <w:p>
+      <w:pPr>
+        <w:numPr>
+          <w:ilvl w:val="0"/>
+          <w:numId w:val="2"/>
+        </w:numPr>
+        <w:jc w:val="both"/>
+      </w:pPr>
+      <w:r>
+        <w:t>NewsType - formularz do dodawania i edycji wpisów.</w:t>
+      </w:r>
+    </w:p>
+    <w:p>
+      <w:pPr>
+        <w:numPr>
+          <w:ilvl w:val="0"/>
+          <w:numId w:val="2"/>
+        </w:numPr>
+        <w:jc w:val="both"/>
+      </w:pPr>
+      <w:r>
+        <w:t>PermissionsType - formularz, który jest wykorzystywany w formularzu odpowiedzialnym za zmianę uprawnień oraz dodawania pracownika.</w:t>
+      </w:r>
+    </w:p>
+    <w:p>
+      <w:pPr>
+        <w:numPr>
+          <w:ilvl w:val="0"/>
+          <w:numId w:val="2"/>
+        </w:numPr>
+        <w:jc w:val="both"/>
+      </w:pPr>
+      <w:r>
+        <w:t>PetI</w:t>
+      </w:r>
+      <w:r>
+        <w:t>nfoType - formularz wykorzystywany w formularzu edycji oraz dodawania zwierząt.</w:t>
+      </w:r>
+    </w:p>
+    <w:p>
+      <w:pPr>
+        <w:numPr>
+          <w:ilvl w:val="0"/>
+          <w:numId w:val="2"/>
+        </w:numPr>
+        <w:jc w:val="both"/>
+      </w:pPr>
+      <w:r>
+        <w:t>PhotosType - formularz do dodawania dodatkowych zdjęć.</w:t>
+      </w:r>
+    </w:p>
+    <w:p>
+      <w:pPr>
+        <w:numPr>
+          <w:ilvl w:val="0"/>
+          <w:numId w:val="2"/>
+        </w:numPr>
+        <w:jc w:val="both"/>
+      </w:pPr>
+      <w:r>
+        <w:t>ReservationType - formularz wyświetlający zarządzanie rezerwacją, która jest do zatwierdzenia.</w:t>
       </w:r>
     </w:p>
     <w:p>
@@ -2443,6 +2694,327 @@
     </w:p>
     <w:p>
       <w:pPr>
+        <w:jc w:val="both"/>
+      </w:pPr>
+      <w:r>
+        <w:tab/>
+        <w:t xml:space="preserve">Szablony widoków, które </w:t>
+      </w:r>
+      <w:r>
+        <w:t>znajdują się w folderze “templates”.</w:t>
+      </w:r>
+    </w:p>
+    <w:p>
+      <w:pPr>
+        <w:numPr>
+          <w:ilvl w:val="0"/>
+          <w:numId w:val="13"/>
+        </w:numPr>
+        <w:jc w:val="both"/>
+      </w:pPr>
+      <w:r>
+        <w:t>addDebt.html.twig - wygląd odpowiedzialny za dodanie długu zwierzaka.</w:t>
+      </w:r>
+    </w:p>
+    <w:p>
+      <w:pPr>
+        <w:numPr>
+          <w:ilvl w:val="0"/>
+          <w:numId w:val="13"/>
+        </w:numPr>
+        <w:jc w:val="both"/>
+      </w:pPr>
+      <w:r>
+        <w:t>addNews.html.twig - wygląd odpowiedzialny za dodanie wpisu</w:t>
+      </w:r>
+    </w:p>
+    <w:p>
+      <w:pPr>
+        <w:numPr>
+          <w:ilvl w:val="0"/>
+          <w:numId w:val="13"/>
+        </w:numPr>
+        <w:jc w:val="both"/>
+      </w:pPr>
+      <w:r>
+        <w:t>addPet.html.twig - dodawanie zwierząt.</w:t>
+      </w:r>
+    </w:p>
+    <w:p>
+      <w:pPr>
+        <w:numPr>
+          <w:ilvl w:val="0"/>
+          <w:numId w:val="13"/>
+        </w:numPr>
+        <w:jc w:val="both"/>
+      </w:pPr>
+      <w:r>
+        <w:t>addPhotos.html.twig - dodawanie dodatkowych zdjęć.</w:t>
+      </w:r>
+    </w:p>
+    <w:p>
+      <w:pPr>
+        <w:numPr>
+          <w:ilvl w:val="0"/>
+          <w:numId w:val="13"/>
+        </w:numPr>
+        <w:jc w:val="both"/>
+      </w:pPr>
+      <w:r>
+        <w:t xml:space="preserve">addWorker.html.twig - dodawanie pracownika. </w:t>
+      </w:r>
+    </w:p>
+    <w:p>
+      <w:pPr>
+        <w:numPr>
+          <w:ilvl w:val="0"/>
+          <w:numId w:val="13"/>
+        </w:numPr>
+        <w:jc w:val="both"/>
+      </w:pPr>
+      <w:r>
+        <w:t>base.html.twig - szablon podstawowy, po którym wszystkie szablony dziedziczą.</w:t>
+      </w:r>
+    </w:p>
+    <w:p>
+      <w:pPr>
+        <w:numPr>
+          <w:ilvl w:val="0"/>
+          <w:numId w:val="13"/>
+        </w:numPr>
+        <w:jc w:val="both"/>
+      </w:pPr>
+      <w:r>
+        <w:t>changePassword.html.twig - szablon do zmiany hasła.</w:t>
+      </w:r>
+    </w:p>
+    <w:p>
+      <w:pPr>
+        <w:numPr>
+          <w:ilvl w:val="0"/>
+          <w:numId w:val="13"/>
+        </w:numPr>
+        <w:jc w:val="both"/>
+      </w:pPr>
+      <w:r>
+        <w:t>changePermissions.html.twig - zmiana uprawnień pracownika.</w:t>
+      </w:r>
+    </w:p>
+    <w:p>
+      <w:pPr>
+        <w:numPr>
+          <w:ilvl w:val="0"/>
+          <w:numId w:val="13"/>
+        </w:numPr>
+        <w:jc w:val="both"/>
+      </w:pPr>
+      <w:r>
+        <w:t>editDebt.html.twig - e</w:t>
+      </w:r>
+      <w:r>
+        <w:t>dycja długu zwierzaka.-</w:t>
+      </w:r>
+    </w:p>
+    <w:p>
+      <w:pPr>
+        <w:numPr>
+          <w:ilvl w:val="0"/>
+          <w:numId w:val="13"/>
+        </w:numPr>
+        <w:jc w:val="both"/>
+      </w:pPr>
+      <w:r>
+        <w:t>editPets.html.twig - edycja pupila.</w:t>
+      </w:r>
+    </w:p>
+    <w:p>
+      <w:pPr>
+        <w:numPr>
+          <w:ilvl w:val="0"/>
+          <w:numId w:val="13"/>
+        </w:numPr>
+        <w:jc w:val="both"/>
+      </w:pPr>
+      <w:r>
+        <w:t>editReservation.html.twig - przedłużenie czasu rezerwacji, gdy jest do usunięcia.</w:t>
+      </w:r>
+    </w:p>
+    <w:p>
+      <w:pPr>
+        <w:numPr>
+          <w:ilvl w:val="0"/>
+          <w:numId w:val="13"/>
+        </w:numPr>
+        <w:jc w:val="both"/>
+      </w:pPr>
+      <w:r>
+        <w:t>editUserData.html.twig - wyświetlanie danych, które są do edycji dla pracownika i użytkownika zarejestrowanego.</w:t>
+      </w:r>
+    </w:p>
+    <w:p>
+      <w:pPr>
+        <w:numPr>
+          <w:ilvl w:val="0"/>
+          <w:numId w:val="13"/>
+        </w:numPr>
+        <w:jc w:val="both"/>
+      </w:pPr>
+      <w:r>
+        <w:t>ma</w:t>
+      </w:r>
+      <w:r>
+        <w:t>inpage.html.twig - strona główna z aktualnościami.</w:t>
+      </w:r>
+    </w:p>
+    <w:p>
+      <w:pPr>
+        <w:numPr>
+          <w:ilvl w:val="0"/>
+          <w:numId w:val="13"/>
+        </w:numPr>
+        <w:jc w:val="both"/>
+      </w:pPr>
+      <w:r>
+        <w:t>myaccount.html.twig - strona dotycząca konta użytkownika.</w:t>
+      </w:r>
+    </w:p>
+    <w:p>
+      <w:pPr>
+        <w:numPr>
+          <w:ilvl w:val="0"/>
+          <w:numId w:val="13"/>
+        </w:numPr>
+        <w:jc w:val="both"/>
+      </w:pPr>
+      <w:r>
+        <w:t>reservationState.html.twig - zarządzanie rezerwacją, która jest do zatwierdzenia.</w:t>
+      </w:r>
+    </w:p>
+    <w:p>
+      <w:pPr>
+        <w:numPr>
+          <w:ilvl w:val="0"/>
+          <w:numId w:val="13"/>
+        </w:numPr>
+        <w:jc w:val="both"/>
+      </w:pPr>
+      <w:r>
+        <w:t>showAdoptedPets.html.twig - pokazanie zaadoptowanych zwierząt.</w:t>
+      </w:r>
+    </w:p>
+    <w:p>
+      <w:pPr>
+        <w:numPr>
+          <w:ilvl w:val="0"/>
+          <w:numId w:val="13"/>
+        </w:numPr>
+        <w:jc w:val="both"/>
+      </w:pPr>
+      <w:r>
+        <w:t>sh</w:t>
+      </w:r>
+      <w:r>
+        <w:t>owDeadPets.html.twig - pokazanie zmarłych zwierząt.</w:t>
+      </w:r>
+    </w:p>
+    <w:p>
+      <w:pPr>
+        <w:numPr>
+          <w:ilvl w:val="0"/>
+          <w:numId w:val="13"/>
+        </w:numPr>
+        <w:jc w:val="both"/>
+      </w:pPr>
+      <w:r>
+        <w:t>showFavourite.html.twig - pokazanie zwierząt, które zostały dodane do ulubionych.</w:t>
+      </w:r>
+    </w:p>
+    <w:p>
+      <w:pPr>
+        <w:numPr>
+          <w:ilvl w:val="0"/>
+          <w:numId w:val="13"/>
+        </w:numPr>
+        <w:jc w:val="both"/>
+      </w:pPr>
+      <w:r>
+        <w:t>showPet.html.twig - wyświetlenie informacji o konkretnym pupilu.</w:t>
+      </w:r>
+    </w:p>
+    <w:p>
+      <w:pPr>
+        <w:numPr>
+          <w:ilvl w:val="0"/>
+          <w:numId w:val="13"/>
+        </w:numPr>
+        <w:jc w:val="both"/>
+      </w:pPr>
+      <w:r>
+        <w:t>showPets.html.twig - szablon odpowiedzialny za wyświetlen</w:t>
+      </w:r>
+      <w:r>
+        <w:t>ie wszystkich zwierząt dostępnych do adopcji.</w:t>
+      </w:r>
+    </w:p>
+    <w:p>
+      <w:pPr>
+        <w:numPr>
+          <w:ilvl w:val="0"/>
+          <w:numId w:val="13"/>
+        </w:numPr>
+        <w:jc w:val="both"/>
+      </w:pPr>
+      <w:r>
+        <w:t>showReservation.html.twig - szablon pokazujący wszystkie rezerwacje pracownikowi, który ma odpowiednie uprawnienia.</w:t>
+      </w:r>
+    </w:p>
+    <w:p>
+      <w:pPr>
+        <w:numPr>
+          <w:ilvl w:val="0"/>
+          <w:numId w:val="13"/>
+        </w:numPr>
+        <w:jc w:val="both"/>
+      </w:pPr>
+      <w:r>
+        <w:t>showReservationGuest.html.twig - pokazywanie swojej rezerwacji konkretnemu zalogowanemu użytko</w:t>
+      </w:r>
+      <w:r>
+        <w:t>wnikowi.</w:t>
+      </w:r>
+    </w:p>
+    <w:p>
+      <w:pPr>
+        <w:numPr>
+          <w:ilvl w:val="0"/>
+          <w:numId w:val="13"/>
+        </w:numPr>
+        <w:jc w:val="both"/>
+      </w:pPr>
+      <w:r>
+        <w:t>showUserData.html.twig - wyświetlenie danych osobowych.</w:t>
+      </w:r>
+    </w:p>
+    <w:p>
+      <w:pPr>
+        <w:numPr>
+          <w:ilvl w:val="0"/>
+          <w:numId w:val="13"/>
+        </w:numPr>
+        <w:jc w:val="both"/>
+      </w:pPr>
+      <w:r>
+        <w:t>showWorkers.html.twig - pokazanie wszystkich pracowników.</w:t>
+      </w:r>
+    </w:p>
+    <w:p>
+      <w:pPr>
+        <w:ind w:left="1440"/>
+        <w:jc w:val="both"/>
+      </w:pPr>
+    </w:p>
+    <w:p>
+      <w:pPr>
         <w:numPr>
           <w:ilvl w:val="0"/>
           <w:numId w:val="10"/>
@@ -2450,548 +3022,17 @@
         <w:jc w:val="both"/>
       </w:pPr>
       <w:r>
-        <w:t>widok</w:t>
-      </w:r>
-    </w:p>
-    <w:p>
-      <w:pPr>
-        <w:ind w:left="720"/>
-        <w:jc w:val="both"/>
-      </w:pPr>
-      <w:r>
-        <w:t xml:space="preserve">Widok w Symfony to pliki z rozszerzeniem *.twig, a także niektóre napisane w języku PHP, które dotyczą formularzy. </w:t>
-      </w:r>
-    </w:p>
-    <w:p>
-      <w:pPr>
-        <w:ind w:left="720"/>
-        <w:jc w:val="both"/>
-      </w:pPr>
-      <w:r>
-        <w:t>Formularze, które znajdują się w folderze “src/Form/Type”</w:t>
-      </w:r>
-    </w:p>
-    <w:p>
-      <w:pPr>
-        <w:numPr>
-          <w:ilvl w:val="0"/>
-          <w:numId w:val="2"/>
-        </w:numPr>
-        <w:jc w:val="both"/>
-      </w:pPr>
-      <w:r>
-        <w:t>AddPetType - formularz do dodawania zwierząt.</w:t>
-      </w:r>
-    </w:p>
-    <w:p>
-      <w:pPr>
-        <w:numPr>
-          <w:ilvl w:val="0"/>
-          <w:numId w:val="2"/>
-        </w:numPr>
-        <w:jc w:val="both"/>
-      </w:pPr>
-      <w:r>
-        <w:t>AddWorkerType - formularz do dodawan</w:t>
-      </w:r>
-      <w:r>
-        <w:t>ia pracowników.</w:t>
-      </w:r>
-    </w:p>
-    <w:p>
-      <w:pPr>
-        <w:numPr>
-          <w:ilvl w:val="0"/>
-          <w:numId w:val="2"/>
-        </w:numPr>
-        <w:jc w:val="both"/>
-      </w:pPr>
-      <w:r>
-        <w:t xml:space="preserve">ChangeDebtType - formularz, który daje możliwość dodawania kwoty do długu oraz dodawania spłaconej kwoty. </w:t>
-      </w:r>
-    </w:p>
-    <w:p>
-      <w:pPr>
-        <w:numPr>
-          <w:ilvl w:val="0"/>
-          <w:numId w:val="2"/>
-        </w:numPr>
-        <w:jc w:val="both"/>
-      </w:pPr>
-      <w:r>
-        <w:t>ChangePasswordType - formularz do zmiany hasła.</w:t>
-      </w:r>
-    </w:p>
-    <w:p>
-      <w:pPr>
-        <w:numPr>
-          <w:ilvl w:val="0"/>
-          <w:numId w:val="2"/>
-        </w:numPr>
-        <w:jc w:val="both"/>
-      </w:pPr>
-      <w:r>
-        <w:t>ChangePermissionType - formularz do zmiany uprawnień pracownika.</w:t>
-      </w:r>
-    </w:p>
-    <w:p>
-      <w:pPr>
-        <w:numPr>
-          <w:ilvl w:val="0"/>
-          <w:numId w:val="2"/>
-        </w:numPr>
-        <w:jc w:val="both"/>
-      </w:pPr>
-      <w:r>
-        <w:t>DebtType - formularz</w:t>
-      </w:r>
-      <w:r>
-        <w:t xml:space="preserve"> do dodawania długu zwierzaka.</w:t>
-      </w:r>
-    </w:p>
-    <w:p>
-      <w:pPr>
-        <w:numPr>
-          <w:ilvl w:val="0"/>
-          <w:numId w:val="2"/>
-        </w:numPr>
-        <w:jc w:val="both"/>
-      </w:pPr>
-      <w:r>
-        <w:t>EditPetType - formularz do edycji zwierzaka.</w:t>
-      </w:r>
-    </w:p>
-    <w:p>
-      <w:pPr>
-        <w:numPr>
-          <w:ilvl w:val="0"/>
-          <w:numId w:val="2"/>
-        </w:numPr>
-        <w:jc w:val="both"/>
-      </w:pPr>
-      <w:r>
-        <w:t>EditReservationType - formularz do zmiany daty rezerwacji, w przypadku, gdy taka rezerwacja wygaśnie.</w:t>
-      </w:r>
-    </w:p>
-    <w:p>
-      <w:pPr>
-        <w:numPr>
-          <w:ilvl w:val="0"/>
-          <w:numId w:val="2"/>
-        </w:numPr>
-        <w:jc w:val="both"/>
-      </w:pPr>
-      <w:r>
-        <w:t>EditUserType - formularz do zmiany danych pracownika i zarejestrowanego użytko</w:t>
-      </w:r>
-      <w:r>
-        <w:t xml:space="preserve">wnika. </w:t>
-      </w:r>
-    </w:p>
-    <w:p>
-      <w:pPr>
-        <w:numPr>
-          <w:ilvl w:val="0"/>
-          <w:numId w:val="2"/>
-        </w:numPr>
-        <w:jc w:val="both"/>
-      </w:pPr>
-      <w:r>
-        <w:t>NewsType - formularz do dodawania i edycji wpisów.</w:t>
-      </w:r>
-    </w:p>
-    <w:p>
-      <w:pPr>
-        <w:numPr>
-          <w:ilvl w:val="0"/>
-          <w:numId w:val="2"/>
-        </w:numPr>
-        <w:jc w:val="both"/>
-      </w:pPr>
-      <w:r>
-        <w:t>PermissionsType - formularz, który jest wykorzystywany w formularzu odpowiedzialnym za zmianę uprawnień oraz dodawania pracownika.</w:t>
-      </w:r>
-    </w:p>
-    <w:p>
-      <w:pPr>
-        <w:numPr>
-          <w:ilvl w:val="0"/>
-          <w:numId w:val="2"/>
-        </w:numPr>
-        <w:jc w:val="both"/>
-      </w:pPr>
-      <w:r>
-        <w:t>PetInfoType - formularz wykorzystywany w formularzu edycji oraz do</w:t>
-      </w:r>
-      <w:r>
-        <w:t>dawania zwierząt.</w:t>
-      </w:r>
-    </w:p>
-    <w:p>
-      <w:pPr>
-        <w:numPr>
-          <w:ilvl w:val="0"/>
-          <w:numId w:val="2"/>
-        </w:numPr>
-        <w:jc w:val="both"/>
-      </w:pPr>
-      <w:r>
-        <w:t>PhotosType - formularz do dodawania dodatkowych zdjęć.</w:t>
-      </w:r>
-    </w:p>
-    <w:p>
-      <w:pPr>
-        <w:numPr>
-          <w:ilvl w:val="0"/>
-          <w:numId w:val="2"/>
-        </w:numPr>
-        <w:jc w:val="both"/>
-      </w:pPr>
-      <w:r>
-        <w:t>ReservationType - formularz wyświetlający zarządzanie rezerwacją, która jest do zatwierdzenia.</w:t>
-      </w:r>
-    </w:p>
-    <w:p>
-      <w:pPr>
-        <w:ind w:left="1440"/>
-        <w:jc w:val="both"/>
-      </w:pPr>
-    </w:p>
-    <w:p>
-      <w:pPr>
-        <w:jc w:val="both"/>
-      </w:pPr>
-      <w:r>
-        <w:tab/>
-        <w:t>Szablony widoków, które znajdują się w folderze “templates”.</w:t>
-      </w:r>
-    </w:p>
-    <w:p>
-      <w:pPr>
-        <w:numPr>
-          <w:ilvl w:val="0"/>
-          <w:numId w:val="13"/>
-        </w:numPr>
-        <w:jc w:val="both"/>
-      </w:pPr>
-      <w:r>
-        <w:t>addDebt.html.twig - wyglą</w:t>
-      </w:r>
-      <w:r>
-        <w:t>d odpowiedzialny za dodanie długu zwierzaka.</w:t>
-      </w:r>
-    </w:p>
-    <w:p>
-      <w:pPr>
-        <w:numPr>
-          <w:ilvl w:val="0"/>
-          <w:numId w:val="13"/>
-        </w:numPr>
-        <w:jc w:val="both"/>
-      </w:pPr>
-      <w:r>
-        <w:t>addNews.html.twig - wygląd odpowiedzialny za dodanie wpisu</w:t>
-      </w:r>
-    </w:p>
-    <w:p>
-      <w:pPr>
-        <w:numPr>
-          <w:ilvl w:val="0"/>
-          <w:numId w:val="13"/>
-        </w:numPr>
-        <w:jc w:val="both"/>
-      </w:pPr>
-      <w:r>
-        <w:t>addPet.html.twig - dodawanie zwierząt.</w:t>
-      </w:r>
-    </w:p>
-    <w:p>
-      <w:pPr>
-        <w:numPr>
-          <w:ilvl w:val="0"/>
-          <w:numId w:val="13"/>
-        </w:numPr>
-        <w:jc w:val="both"/>
-      </w:pPr>
-      <w:r>
-        <w:t>addPhotos.html.twig - dodawanie dodatkowych zdjęć.</w:t>
-      </w:r>
-    </w:p>
-    <w:p>
-      <w:pPr>
-        <w:numPr>
-          <w:ilvl w:val="0"/>
-          <w:numId w:val="13"/>
-        </w:numPr>
-        <w:jc w:val="both"/>
-      </w:pPr>
-      <w:r>
-        <w:t xml:space="preserve">addWorker.html.twig - dodawanie pracownika. </w:t>
-      </w:r>
-    </w:p>
-    <w:p>
-      <w:pPr>
-        <w:numPr>
-          <w:ilvl w:val="0"/>
-          <w:numId w:val="13"/>
-        </w:numPr>
-        <w:jc w:val="both"/>
-      </w:pPr>
-      <w:r>
-        <w:t>base.html.twig - szablon podstawowy, po którym wszystkie szablony dziedziczą.</w:t>
-      </w:r>
-    </w:p>
-    <w:p>
-      <w:pPr>
-        <w:numPr>
-          <w:ilvl w:val="0"/>
-          <w:numId w:val="13"/>
-        </w:numPr>
-        <w:jc w:val="both"/>
-      </w:pPr>
-      <w:r>
-        <w:t>changePassword.html.twig - szablon do zmiany hasła.</w:t>
-      </w:r>
-    </w:p>
-    <w:p>
-      <w:pPr>
-        <w:numPr>
-          <w:ilvl w:val="0"/>
-          <w:numId w:val="13"/>
-        </w:numPr>
-        <w:jc w:val="both"/>
-      </w:pPr>
-      <w:r>
-        <w:t>changePermissions.html.twig - zmiana uprawnień pracownika.</w:t>
-      </w:r>
-    </w:p>
-    <w:p>
-      <w:pPr>
-        <w:numPr>
-          <w:ilvl w:val="0"/>
-          <w:numId w:val="13"/>
-        </w:numPr>
-        <w:jc w:val="both"/>
-      </w:pPr>
+        <w:t>kontroler - wszystkie kontrolery przechowywane są w folderze “src/Controller”. Każdy z nich odpowiada za inną klasę z modelu. W każd</w:t>
+      </w:r>
+      <w:r>
+        <w:t xml:space="preserve">ym kontrolerze są funkcje, które są odpowiedzialne za odpowiednią akcję. Kontroler wywoływany jest po przejściu na </w:t>
+      </w:r>
       <w:r>
         <w:lastRenderedPageBreak/>
-        <w:t>editDebt.html.twig - edycja długu zwierzaka.-</w:t>
-      </w:r>
-    </w:p>
-    <w:p>
-      <w:pPr>
-        <w:numPr>
-          <w:ilvl w:val="0"/>
-          <w:numId w:val="13"/>
-        </w:numPr>
-        <w:jc w:val="both"/>
-      </w:pPr>
-      <w:r>
-        <w:t xml:space="preserve">editPets.html.twig - </w:t>
-      </w:r>
-      <w:r>
-        <w:t>edycja pupila.</w:t>
-      </w:r>
-    </w:p>
-    <w:p>
-      <w:pPr>
-        <w:numPr>
-          <w:ilvl w:val="0"/>
-          <w:numId w:val="13"/>
-        </w:numPr>
-        <w:jc w:val="both"/>
-      </w:pPr>
-      <w:r>
-        <w:t>editReservation.html.twig - przedłużenie czasu rezerwacji, gdy jest do usunięcia.</w:t>
-      </w:r>
-    </w:p>
-    <w:p>
-      <w:pPr>
-        <w:numPr>
-          <w:ilvl w:val="0"/>
-          <w:numId w:val="13"/>
-        </w:numPr>
-        <w:jc w:val="both"/>
-      </w:pPr>
-      <w:r>
-        <w:t>editUserData.html.twig - wyświetlanie danych, które są do edycji dla pracownika i użytkownika zarejestrowanego.</w:t>
-      </w:r>
-    </w:p>
-    <w:p>
-      <w:pPr>
-        <w:numPr>
-          <w:ilvl w:val="0"/>
-          <w:numId w:val="13"/>
-        </w:numPr>
-        <w:jc w:val="both"/>
-      </w:pPr>
-      <w:r>
-        <w:t>mainpage.html.twig - strona główna z aktualnośc</w:t>
-      </w:r>
-      <w:r>
-        <w:t>iami.</w:t>
-      </w:r>
-    </w:p>
-    <w:p>
-      <w:pPr>
-        <w:numPr>
-          <w:ilvl w:val="0"/>
-          <w:numId w:val="13"/>
-        </w:numPr>
-        <w:jc w:val="both"/>
-      </w:pPr>
-      <w:r>
-        <w:t>myaccount.html.twig - strona dotycząca konta użytkownika.</w:t>
-      </w:r>
-    </w:p>
-    <w:p>
-      <w:pPr>
-        <w:numPr>
-          <w:ilvl w:val="0"/>
-          <w:numId w:val="13"/>
-        </w:numPr>
-        <w:jc w:val="both"/>
-      </w:pPr>
-      <w:r>
-        <w:t>reservationState.html.twig - zarządzanie rezerwacją, która jest do zatwierdzenia.</w:t>
-      </w:r>
-    </w:p>
-    <w:p>
-      <w:pPr>
-        <w:numPr>
-          <w:ilvl w:val="0"/>
-          <w:numId w:val="13"/>
-        </w:numPr>
-        <w:jc w:val="both"/>
-      </w:pPr>
-      <w:r>
-        <w:t>showAdoptedPets.html.twig - pokazanie zaadoptowanych zwierząt.</w:t>
-      </w:r>
-    </w:p>
-    <w:p>
-      <w:pPr>
-        <w:numPr>
-          <w:ilvl w:val="0"/>
-          <w:numId w:val="13"/>
-        </w:numPr>
-        <w:jc w:val="both"/>
-      </w:pPr>
-      <w:r>
-        <w:t>showDeadPets.html.twig - pokazanie zmarłych zwi</w:t>
-      </w:r>
-      <w:r>
-        <w:t>erząt.</w:t>
-      </w:r>
-    </w:p>
-    <w:p>
-      <w:pPr>
-        <w:numPr>
-          <w:ilvl w:val="0"/>
-          <w:numId w:val="13"/>
-        </w:numPr>
-        <w:jc w:val="both"/>
-      </w:pPr>
-      <w:r>
-        <w:t>showFavourite.html.twig - pokazanie zwierząt, które zostały dodane do ulubionych.</w:t>
-      </w:r>
-    </w:p>
-    <w:p>
-      <w:pPr>
-        <w:numPr>
-          <w:ilvl w:val="0"/>
-          <w:numId w:val="13"/>
-        </w:numPr>
-        <w:jc w:val="both"/>
-      </w:pPr>
-      <w:r>
-        <w:t>showPet.html.twig - wyświetlenie informacji o konkretnym pupilu.</w:t>
-      </w:r>
-    </w:p>
-    <w:p>
-      <w:pPr>
-        <w:numPr>
-          <w:ilvl w:val="0"/>
-          <w:numId w:val="13"/>
-        </w:numPr>
-        <w:jc w:val="both"/>
-      </w:pPr>
-      <w:r>
-        <w:t>showPets.html.twig - szablon odpowiedzialny za wyświetlenie wszystkich zwierząt dostępnych do adopcji.</w:t>
-      </w:r>
-    </w:p>
-    <w:p>
-      <w:pPr>
-        <w:numPr>
-          <w:ilvl w:val="0"/>
-          <w:numId w:val="13"/>
-        </w:numPr>
-        <w:jc w:val="both"/>
-      </w:pPr>
-      <w:r>
-        <w:t>showReservation.html.twig - szablon pokazujący wszystkie rezerwacje pracownikowi, który ma odpowiednie uprawnienia.</w:t>
-      </w:r>
-    </w:p>
-    <w:p>
-      <w:pPr>
-        <w:numPr>
-          <w:ilvl w:val="0"/>
-          <w:numId w:val="13"/>
-        </w:numPr>
-        <w:jc w:val="both"/>
-      </w:pPr>
-      <w:r>
-        <w:t>showReservationGuest.html.twig - pokazywanie swojej rezerwacji konkretnemu zalogowanemu użytkownikowi.</w:t>
-      </w:r>
-    </w:p>
-    <w:p>
-      <w:pPr>
-        <w:numPr>
-          <w:ilvl w:val="0"/>
-          <w:numId w:val="13"/>
-        </w:numPr>
-        <w:jc w:val="both"/>
-      </w:pPr>
-      <w:r>
-        <w:t>showUserData.html.twig - wyświetleni</w:t>
-      </w:r>
-      <w:r>
-        <w:t>e danych osobowych.</w:t>
-      </w:r>
-    </w:p>
-    <w:p>
-      <w:pPr>
-        <w:numPr>
-          <w:ilvl w:val="0"/>
-          <w:numId w:val="13"/>
-        </w:numPr>
-        <w:jc w:val="both"/>
-      </w:pPr>
-      <w:r>
-        <w:t>showWorkers.html.twig - pokazanie wszystkich pracowników.</w:t>
-      </w:r>
-    </w:p>
-    <w:p>
-      <w:pPr>
-        <w:ind w:left="1440"/>
-        <w:jc w:val="both"/>
-      </w:pPr>
-    </w:p>
-    <w:p>
-      <w:pPr>
-        <w:numPr>
-          <w:ilvl w:val="0"/>
-          <w:numId w:val="10"/>
-        </w:numPr>
-        <w:jc w:val="both"/>
-      </w:pPr>
-      <w:r>
-        <w:t>kontroler - wszystkie kontrolery przechowywane są w folderze “src/Controller”. Każdy z nich odpowiada za inną klasę z modelu. W każdym kontrolerze są funkcje, które są odpowiedz</w:t>
-      </w:r>
-      <w:r>
-        <w:t xml:space="preserve">ialne za odpowiednią akcję. Kontroler wywoływany jest po przejściu na dany adres. Przed każdą funkcją zapisuje się drogę, dzięki czemu Symfony wie, z której funkcji powinien skorzystać. Kontroler pobiera informację z bazy danych, a następnie przekazuje je </w:t>
-      </w:r>
-      <w:r>
-        <w:t xml:space="preserve">do widoku. W przypadku formularzy odpowiada on za “nasłuchiwanie” i wykonanie odpowiedniej akcji po naciśnięcia przycisku. </w:t>
+        <w:t>dany adres. Przed każdą funkcją zapisuje się drogę, dzięki czemu Symfony wie, z której funkcji powinien skorzystać. Kontroler pobiera informa</w:t>
+      </w:r>
+      <w:r>
+        <w:t xml:space="preserve">cję z bazy danych, a następnie przekazuje je do widoku. W przypadku formularzy odpowiada on za “nasłuchiwanie” i wykonanie odpowiedniej akcji po naciśnięcia przycisku. </w:t>
       </w:r>
     </w:p>
     <w:p>
@@ -3048,14 +3089,10 @@
         <w:jc w:val="both"/>
       </w:pPr>
       <w:r>
-        <w:t xml:space="preserve">NewsController - w tym kontrolerze możliwe jest dodawanie, edytowanie, usuwanie wpisu, a także wyświetlanie wszystkich wpisów dotyczących danego zwierzaka. Wyświetlanie ma za zadanie działać w podobnym stylu, </w:t>
-      </w:r>
-      <w:r>
-        <w:lastRenderedPageBreak/>
-        <w:t>jak działają aktualności na większościach stron</w:t>
-      </w:r>
-      <w:r>
-        <w:t xml:space="preserve">. Podczas dodawania wpisu pobierana jest aktualna data. </w:t>
+        <w:t>NewsController - w tym kontrolerze możliwe jest dodawanie, edytowanie, usuwanie wpisu, a także wyświetlanie wszystkich wpisów dotyczących danego zwierzaka. Wyświetlanie ma za zadanie działać w podobnym stylu, jak dział</w:t>
+      </w:r>
+      <w:r>
+        <w:t xml:space="preserve">ają aktualności na większościach stron. Podczas dodawania wpisu pobierana jest aktualna data. </w:t>
       </w:r>
     </w:p>
     <w:p>
@@ -3067,13 +3104,13 @@
         <w:jc w:val="both"/>
       </w:pPr>
       <w:r>
-        <w:t>PetController - kontroler odpowiedzialny za odpowiednie pobranie danych z bazy w celu wyświetlenia odpowiednich informacji dla danego typu użytkownika. W przypadku, gdy użytkownikiem jest pracownik k</w:t>
-      </w:r>
-      <w:r>
-        <w:t>ontroler sprawdza, jakie ma uprawnienia, dzięki czemu każdy pracownik po wejściu w konkretnego zwierzaka widzi odpowiednią dla niego akcję np edycję danych zwierzaka, czy też dodawanie zdjęć. Dodatkowo kontroler ten jest odpowiedzialny za wyświetlanie wszy</w:t>
-      </w:r>
-      <w:r>
-        <w:t>stkich zwierząt do adopcji, adoptowanych oraz zmarłych. W tym kontrolerze jest obsługa dodawania i edycji zwierząt. Jest to kontroler, który zawiera najwięcej linii kodu i jest odpowiedzialny za najwięcej zadań.</w:t>
+        <w:t>PetController - kontroler odpowiedzialny za odpowiednie pobranie danych z bazy w celu wyświetlenia odpowiednich informacji dla danego typu użytkownika. W przypad</w:t>
+      </w:r>
+      <w:r>
+        <w:t>ku, gdy użytkownikiem jest pracownik kontroler sprawdza, jakie ma uprawnienia, dzięki czemu każdy pracownik po wejściu w konkretnego zwierzaka widzi odpowiednią dla niego akcję np edycję danych zwierzaka, czy też dodawanie zdjęć. Dodatkowo kontroler ten je</w:t>
+      </w:r>
+      <w:r>
+        <w:t>st odpowiedzialny za wyświetlanie wszystkich zwierząt do adopcji, adoptowanych oraz zmarłych. W tym kontrolerze jest obsługa dodawania i edycji zwierząt. Jest to kontroler, który zawiera najwięcej linii kodu i jest odpowiedzialny za najwięcej zadań.</w:t>
       </w:r>
     </w:p>
     <w:p>
@@ -3085,10 +3122,10 @@
         <w:jc w:val="both"/>
       </w:pPr>
       <w:r>
-        <w:t>PhotosController - kontroler, który umożliwi</w:t>
-      </w:r>
-      <w:r>
-        <w:t>a dodanie zdjęć dodatkowych, usuwanie zdjęć dodatkowych, a także możliwość zmienienia zdjęcia na główne.</w:t>
+        <w:t>Photos</w:t>
+      </w:r>
+      <w:r>
+        <w:t>Controller - kontroler, który umożliwia dodanie zdjęć dodatkowych, usuwanie zdjęć dodatkowych, a także możliwość zmienienia zdjęcia na główne.</w:t>
       </w:r>
     </w:p>
     <w:p>
@@ -3100,10 +3137,10 @@
         <w:jc w:val="both"/>
       </w:pPr>
       <w:r>
-        <w:t>ReservationController - kontroler odpowiedzialny za dodawanie rezerwacji, zarządzanie rezerwacjami, czyli akceptowanie oraz usuwanie rezerwacji, a takż</w:t>
-      </w:r>
-      <w:r>
-        <w:t>e wyświetlenie rezerwacji dla konkretnego użytkownika oraz wyświetlenie wszystkich rezerwacji pracownikowi posiadającemu odpowiednie uprawnienia.</w:t>
+        <w:t>ReservationController - kontroler odpowiedzialny za dodawanie rezerwacji, zarządzanie rezerwacjami, czyli akcepto</w:t>
+      </w:r>
+      <w:r>
+        <w:t>wanie oraz usuwanie rezerwacji, a także wyświetlenie rezerwacji dla konkretnego użytkownika oraz wyświetlenie wszystkich rezerwacji pracownikowi posiadającemu odpowiednie uprawnienia.</w:t>
       </w:r>
     </w:p>
     <w:p>
@@ -3115,10 +3152,10 @@
         <w:jc w:val="both"/>
       </w:pPr>
       <w:r>
-        <w:t>SecurityController - kontroler odpowiedzialny za logowanie, wylogowywanie, rejestrację, zmianę hasła, edycja d</w:t>
-      </w:r>
-      <w:r>
-        <w:t>anych użytkownika, wyświetlanie danych użytkownika i usunięcie konta.</w:t>
+        <w:t>SecurityController - kontroler odpowiedzialny za logowanie, wylogowywani</w:t>
+      </w:r>
+      <w:r>
+        <w:t>e, rejestrację, zmianę hasła, edycja danych użytkownika, wyświetlanie danych użytkownika i usunięcie konta.</w:t>
       </w:r>
     </w:p>
     <w:p>
@@ -3130,7 +3167,10 @@
         <w:jc w:val="both"/>
       </w:pPr>
       <w:r>
-        <w:t>WorkerController - zadaniem tego kontrolera jest obsługa funkcji dotyczących pracowników, w tym dodawanie, wyświetlanie wszystkich, usuwanie, zmiana uprawnień.</w:t>
+        <w:t>WorkerController - zadaniem tego kontrolera jest obsługa funkcji dotyczących pracowników, w tym dodawanie, wyświetlanie wszystkich, usuwanie, zmiana</w:t>
+      </w:r>
+      <w:r>
+        <w:t xml:space="preserve"> uprawnień.</w:t>
       </w:r>
     </w:p>
     <w:p>
@@ -3165,21 +3205,14 @@
           <w:sz w:val="18"/>
           <w:szCs w:val="18"/>
         </w:rPr>
-        <w:t>Na zakończenie przygotow</w:t>
+        <w:t xml:space="preserve">Na zakończenie przygotowanie opisu przygotowania jednej pełnej funkcjonalności w aplikacji lub wybranego elementu. W ramach opisu odnosimy się do własnego kodu i konkretnie wskazujemy (pliki, przestrzenie nazw, klasy, metody) oraz numerujemy </w:t>
       </w:r>
       <w:r>
         <w:rPr>
           <w:sz w:val="18"/>
           <w:szCs w:val="18"/>
         </w:rPr>
-        <w:t>anie opisu przygotowania jednej pełnej funkcjonalności w aplikacji lub wybranego elementu. W ramach opisu odnosimy się do własnego kodu i konkretnie wskazujemy (pliki, przestrzenie nazw, klasy, metody) oraz numerujemy listingi wskazując którą linię opisuje</w:t>
-      </w:r>
-      <w:r>
-        <w:rPr>
-          <w:sz w:val="18"/>
-          <w:szCs w:val="18"/>
-        </w:rPr>
-        <w:t>my, aby ułatwić procedurę weryfikacji.</w:t>
+        <w:t>listingi wskazując którą linię opisujemy, aby ułatwić procedurę weryfikacji.</w:t>
       </w:r>
     </w:p>
     <w:p>
@@ -3207,10 +3240,10 @@
       </w:pPr>
       <w:r>
         <w:tab/>
-        <w:t>Poniżej znajduje się 5 linków, do których widoku ma niezarejestrowany użytkownik, aby zobaczyć funkcjonalności należy zalogować się na jedno z kont. Konto administratora, gościa oraz pracownika posiad</w:t>
-      </w:r>
-      <w:r>
-        <w:t>ają inne widoki. Po sprawdzeniu w tabeli na stronie 2 uprawnień danego pracownika można większość rzeczy zobaczyć, po wejściu w danego zwierzaka, a także po kliknięciu w zakładkę konto, a następnie Moje konto.</w:t>
+        <w:t>Poniżej znajduje się 5 linków, do których widoku ma niezarejestrowany użytkownik, aby zobaczyć funkcjonalności należy zalogować się na jedno z kont. Konto adminis</w:t>
+      </w:r>
+      <w:r>
+        <w:t>tratora, gościa oraz pracownika posiadają inne widoki. Po sprawdzeniu w tabeli na stronie 2 uprawnień danego pracownika można większość rzeczy zobaczyć, po wejściu w danego zwierzaka, a także po kliknięciu w zakładkę konto, a następnie Moje konto.</w:t>
       </w:r>
     </w:p>
     <w:p>
@@ -3221,20 +3254,13 @@
         </w:numPr>
         <w:jc w:val="both"/>
       </w:pPr>
-      <w:hyperlink r:id="rId12">
+      <w:hyperlink r:id="rId13">
         <w:r>
           <w:rPr>
             <w:color w:val="1155CC"/>
             <w:u w:val="single"/>
           </w:rPr>
-          <w:t>htt</w:t>
-        </w:r>
-        <w:r>
-          <w:rPr>
-            <w:color w:val="1155CC"/>
-            <w:u w:val="single"/>
-          </w:rPr>
-          <w:t>p://mjaw.ayz.pl/pets</w:t>
+          <w:t>http://mjaw.ayz.pl/pets</w:t>
         </w:r>
       </w:hyperlink>
       <w:r>
@@ -3249,7 +3275,7 @@
         </w:numPr>
         <w:jc w:val="both"/>
       </w:pPr>
-      <w:hyperlink r:id="rId13">
+      <w:hyperlink r:id="rId14">
         <w:r>
           <w:rPr>
             <w:color w:val="1155CC"/>
@@ -3270,7 +3296,7 @@
         </w:numPr>
         <w:jc w:val="both"/>
       </w:pPr>
-      <w:hyperlink r:id="rId14">
+      <w:hyperlink r:id="rId15">
         <w:r>
           <w:rPr>
             <w:color w:val="1155CC"/>
@@ -3280,7 +3306,10 @@
         </w:r>
       </w:hyperlink>
       <w:r>
-        <w:t xml:space="preserve"> - zwierzaki, które odeszły</w:t>
+        <w:t xml:space="preserve"> - zwierza</w:t>
+      </w:r>
+      <w:r>
+        <w:t>ki, które odeszły</w:t>
       </w:r>
     </w:p>
     <w:p>
@@ -3291,7 +3320,7 @@
         </w:numPr>
         <w:jc w:val="both"/>
       </w:pPr>
-      <w:hyperlink r:id="rId15">
+      <w:hyperlink r:id="rId16">
         <w:r>
           <w:rPr>
             <w:color w:val="1155CC"/>
@@ -3312,7 +3341,7 @@
         </w:numPr>
         <w:jc w:val="both"/>
       </w:pPr>
-      <w:hyperlink r:id="rId16">
+      <w:hyperlink r:id="rId17">
         <w:r>
           <w:rPr>
             <w:color w:val="1155CC"/>
@@ -3350,39 +3379,35 @@
         <w:jc w:val="both"/>
       </w:pPr>
       <w:r>
-        <w:t>Pierwszy napotkany problem wystąpił podczas instalacji frameworka Symfony 3.4.18. Instalacja</w:t>
-      </w:r>
-      <w:r>
-        <w:t xml:space="preserve"> została przeprowadzona zgodnie z zaleceniami na oficjalnej stronie Symfony. Do </w:t>
-      </w:r>
-      <w:r>
-        <w:lastRenderedPageBreak/>
-        <w:t xml:space="preserve">instalacji został użyty Symfony Installer. Problem z instalacją udało się rozwiązać poprzez zainstalowanie composer’a i uruchomienie odpowiedniej komendy. </w:t>
-      </w:r>
-    </w:p>
-    <w:p>
-      <w:pPr>
-        <w:jc w:val="both"/>
-      </w:pPr>
-      <w:r>
-        <w:t>Innym problemem okaz</w:t>
-      </w:r>
-      <w:r>
-        <w:t>ała się instalacja dostępnej wersji testowej na githubie. Podczas instalacji wystąpił błąd informujący o brakujących parametrach. Aby rozwiązać ten problem należy kilkakrotnie kliknąć klawisz Enter, co spowoduje ustawienie domyślnych wartości i projekt zos</w:t>
-      </w:r>
-      <w:r>
-        <w:t>tanie zainstalowany.</w:t>
-      </w:r>
-    </w:p>
-    <w:p>
-      <w:pPr>
-        <w:jc w:val="both"/>
-      </w:pPr>
-      <w:r>
-        <w:t xml:space="preserve">Kolejny problem pojawił się podczas próby uruchomienia pierwszej strony. Wszystko zostało zrealizowane zgodnie z instrukcją wideo dostępną na oficjalnej stronie dokumentacji. W PHPStorm po dodaniu katalogu src do “Sources Root” tworzy </w:t>
-      </w:r>
-      <w:r>
-        <w:t xml:space="preserve">się automatycznie przestrzeń nazw. W Symfony 3 utworzona przestrzeń nazw dla Controllera wyglądała następująco: </w:t>
+        <w:t>Pierwszy napotkany problem wystąpił podczas instalacji</w:t>
+      </w:r>
+      <w:r>
+        <w:t xml:space="preserve"> frameworka Symfony 3.4.18. Instalacja została przeprowadzona zgodnie z zaleceniami na oficjalnej stronie Symfony. Do instalacji został użyty Symfony Installer. Problem z instalacją udało się rozwiązać poprzez zainstalowanie composer’a i uruchomienie odpow</w:t>
+      </w:r>
+      <w:r>
+        <w:t xml:space="preserve">iedniej komendy. </w:t>
+      </w:r>
+    </w:p>
+    <w:p>
+      <w:pPr>
+        <w:jc w:val="both"/>
+      </w:pPr>
+      <w:r>
+        <w:t>Innym problemem okazała się instalacja dostępnej wersji testowej na githubie. Podczas instalacji wystąpił błąd informujący o brakujących parametrach. Aby rozwiązać ten problem należy kilkakrotnie kliknąć klawisz Enter, co spowoduje ustawi</w:t>
+      </w:r>
+      <w:r>
+        <w:t>enie domyślnych wartości i projekt zostanie zainstalowany.</w:t>
+      </w:r>
+    </w:p>
+    <w:p>
+      <w:pPr>
+        <w:jc w:val="both"/>
+      </w:pPr>
+      <w:r>
+        <w:t xml:space="preserve">Kolejny problem pojawił się podczas próby uruchomienia pierwszej strony. Wszystko zostało zrealizowane zgodnie z instrukcją wideo dostępną na oficjalnej stronie dokumentacji. W PHPStorm po dodaniu </w:t>
+      </w:r>
+      <w:r>
+        <w:t xml:space="preserve">katalogu src do “Sources Root” tworzy się automatycznie przestrzeń nazw. W Symfony 3 utworzona przestrzeń nazw dla Controllera wyglądała następująco: </w:t>
       </w:r>
     </w:p>
     <w:p>
@@ -3479,10 +3504,10 @@
         <w:jc w:val="both"/>
       </w:pPr>
       <w:r>
-        <w:t>Następny problem dotyczył widoków. Podczas próby uruchomienia Template Service pojawił się błąd. Po wykonaniu polecenia, jakim było przejście do folderu var kliknięcie prawym przyciskiem myszy na cache i wybranie opcji Mark Directory as Excluded powinna by</w:t>
-      </w:r>
-      <w:r>
-        <w:t>ć możliwość wpisania takiej linijki kodu:</w:t>
+        <w:t>Następny problem dotyczył widoków. Podczas</w:t>
+      </w:r>
+      <w:r>
+        <w:t xml:space="preserve"> próby uruchomienia Template Service pojawił się błąd. Po wykonaniu polecenia, jakim było przejście do folderu var kliknięcie prawym przyciskiem myszy na cache i wybranie opcji Mark Directory as Excluded powinna być możliwość wpisania takiej linijki kodu:</w:t>
       </w:r>
     </w:p>
     <w:p>
@@ -3608,10 +3633,10 @@
         <w:jc w:val="both"/>
       </w:pPr>
       <w:r>
-        <w:t>Próbowano doinstalować p</w:t>
-      </w:r>
-      <w:r>
-        <w:t>otrzebne elementy poprzez composer jednak nie przyniosło to zamierzonego efektu. Dopiero przejście do pliku framework.yaml znajdującego się w config-&gt;packages i dodanie tam poniższego fragmentu:</w:t>
+        <w:t xml:space="preserve">Próbowano doinstalować potrzebne elementy poprzez composer jednak </w:t>
+      </w:r>
+      <w:r>
+        <w:t>nie przyniosło to zamierzonego efektu. Dopiero przejście do pliku framework.yaml znajdującego się w config-&gt;packages i dodanie tam poniższego fragmentu:</w:t>
       </w:r>
     </w:p>
     <w:p>
@@ -3630,6 +3655,7 @@
           <w:color w:val="CC7832"/>
           <w:shd w:val="clear" w:color="auto" w:fill="2B2B2B"/>
         </w:rPr>
+        <w:lastRenderedPageBreak/>
         <w:t>templating</w:t>
       </w:r>
       <w:r>
@@ -3707,59 +3733,52 @@
         <w:jc w:val="both"/>
       </w:pPr>
       <w:r>
-        <w:t>W dokumentacji do Symfony 3 znajdują się informacje o umieszczeniu styli, skryptów, zdjęć itp w folderze web. W przypadku Symfony 3.4 taki folder nie został utworzony, bo jego utworzeniu i dod</w:t>
-      </w:r>
-      <w:r>
-        <w:t>aniu plików nie będą one widoczne w taki sposób, w jaki jest to opisane w dokumentacji. Aby uzyskać satysfakcjonujący widok należy odpowiednie foldery umieścić w folderze public. Folder public odpowiada za to samo, co we wcześniejszych wersjach Symfony 3 f</w:t>
-      </w:r>
-      <w:r>
-        <w:t xml:space="preserve">older web.  </w:t>
-      </w:r>
-    </w:p>
-    <w:p>
-      <w:pPr>
-        <w:jc w:val="both"/>
-      </w:pPr>
-      <w:r>
-        <w:t>Kolejną napotkaną trudnością było odpowiednie utworzenie bazy danych. Utworzono dwa pliki, które były opisane w dokumentacji. Okazało się, że wszelkie zmiany dotyczące nazwy użytkownika, hasła, nazwy nowej bazy danych należało uzupełnić w plik</w:t>
-      </w:r>
-      <w:r>
-        <w:t xml:space="preserve">u .env, który znajduje się w głównym katalogu projektu. Pojawił się inny problem, dotyczący kodowania znaków. Po zmianie w Doctrine a także w pliku konfiguracyjnym w XAMPP nie uzyskano kodowania utf-8. Postanowiono zostawić ten problem, ze względu na dużą </w:t>
-      </w:r>
-      <w:r>
-        <w:t xml:space="preserve">ilość czasu, jaka została mu poświęcona.  </w:t>
-      </w:r>
-    </w:p>
-    <w:p>
-      <w:pPr>
-        <w:jc w:val="both"/>
-      </w:pPr>
-      <w:r>
-        <w:t xml:space="preserve">Aktualizacja XAMPP. Postanowiono uaktualnić XAMPPa do wersji, z jakiej można korzystać z Symfony 4.*. Ze względu na liczne dane jakie były w starej wersji zainstalowano XAMPPa w innym folderze. Pojawiły się pewne </w:t>
-      </w:r>
-      <w:r>
-        <w:t xml:space="preserve">problemy z uruchomieniem apache więc zdecydowano </w:t>
-      </w:r>
-      <w:r>
-        <w:lastRenderedPageBreak/>
-        <w:t>się na odinstalowanie wszystkich wersji XAMPP i zainstalowanie najaktualniejszej. Okazało się, że nowa wersja, nie może zostać uruchomiona, bo została ścieżka do nieistniejącego folderu. Rozwiązanie tego pro</w:t>
-      </w:r>
-      <w:r>
-        <w:t>blemu polegało na przejście do services.msc i tam wyszukanie odpowiednich nazw serwisów. W tym przypadku “Apache 2.4” oraz “mysql”. Następnie należało uruchomić cmd jako administrator i wpisać komendę sc delete “Apache 2.4” oraz sc delete “mysql”. W dalszy</w:t>
-      </w:r>
-      <w:r>
-        <w:t xml:space="preserve">m kroku wystarczyło już uruchomić XAMPP i zainstalować wymagane serwisy. </w:t>
-      </w:r>
-    </w:p>
-    <w:p>
-      <w:pPr>
-        <w:jc w:val="both"/>
-      </w:pPr>
-      <w:r>
-        <w:t>Następne problemy wynikły z połączenia bazy danych z projektem. Zbudowanie bazy danych można wykonać na wiele sposobów. Wystarczy edytować plik .env a następnie w konsoli wpisać kome</w:t>
-      </w:r>
-      <w:r>
-        <w:t xml:space="preserve">ndę </w:t>
+        <w:t xml:space="preserve">W dokumentacji do Symfony 3 znajdują się informacje o umieszczeniu styli, skryptów, zdjęć itp w folderze web. W przypadku Symfony 3.4 taki folder nie został utworzony, bo jego utworzeniu i dodaniu plików nie będą one widoczne w taki sposób, w jaki jest to </w:t>
+      </w:r>
+      <w:r>
+        <w:t xml:space="preserve">opisane w dokumentacji. Aby uzyskać satysfakcjonujący widok należy odpowiednie foldery umieścić w folderze public. Folder public odpowiada za to samo, co we wcześniejszych wersjach Symfony 3 folder web.  </w:t>
+      </w:r>
+    </w:p>
+    <w:p>
+      <w:pPr>
+        <w:jc w:val="both"/>
+      </w:pPr>
+      <w:r>
+        <w:t>Kolejną napotkaną trudnością było odpowiednie utwor</w:t>
+      </w:r>
+      <w:r>
+        <w:t xml:space="preserve">zenie bazy danych. Utworzono dwa pliki, które były opisane w dokumentacji. Okazało się, że wszelkie zmiany dotyczące nazwy użytkownika, hasła, nazwy nowej bazy danych należało uzupełnić w pliku .env, który znajduje się w głównym katalogu projektu. Pojawił </w:t>
+      </w:r>
+      <w:r>
+        <w:t xml:space="preserve">się inny problem, dotyczący kodowania znaków. Po zmianie w Doctrine a także w pliku konfiguracyjnym w XAMPP nie uzyskano kodowania utf-8. Postanowiono zostawić ten problem, ze względu na dużą ilość czasu, jaka została mu poświęcona.  </w:t>
+      </w:r>
+    </w:p>
+    <w:p>
+      <w:pPr>
+        <w:jc w:val="both"/>
+      </w:pPr>
+      <w:r>
+        <w:t>Aktualizacja XAMPP. P</w:t>
+      </w:r>
+      <w:r>
+        <w:t>ostanowiono uaktualnić XAMPPa do wersji, z jakiej można korzystać z Symfony 4.*. Ze względu na liczne dane jakie były w starej wersji zainstalowano XAMPPa w innym folderze. Pojawiły się pewne problemy z uruchomieniem apache więc zdecydowano się na odinstal</w:t>
+      </w:r>
+      <w:r>
+        <w:t>owanie wszystkich wersji XAMPP i zainstalowanie najaktualniejszej. Okazało się, że nowa wersja, nie może zostać uruchomiona, bo została ścieżka do nieistniejącego folderu. Rozwiązanie tego problemu polegało na przejście do services.msc i tam wyszukanie odp</w:t>
+      </w:r>
+      <w:r>
+        <w:t xml:space="preserve">owiednich nazw serwisów. W tym przypadku “Apache 2.4” oraz “mysql”. Następnie należało uruchomić cmd jako administrator i wpisać komendę sc delete “Apache 2.4” oraz sc delete “mysql”. W dalszym kroku wystarczyło już uruchomić XAMPP i zainstalować wymagane </w:t>
+      </w:r>
+      <w:r>
+        <w:t xml:space="preserve">serwisy. </w:t>
+      </w:r>
+    </w:p>
+    <w:p>
+      <w:pPr>
+        <w:jc w:val="both"/>
+      </w:pPr>
+      <w:r>
+        <w:t xml:space="preserve">Następne problemy wynikły z połączenia bazy danych z projektem. Zbudowanie bazy danych można wykonać na wiele sposobów. Wystarczy edytować plik .env a następnie w konsoli wpisać komendę </w:t>
       </w:r>
     </w:p>
     <w:p>
@@ -3790,10 +3809,10 @@
         <w:jc w:val="both"/>
       </w:pPr>
       <w:r>
-        <w:t>co spowoduje utworzenie bazy danych. Ze względu na fakt, iż baza danych była już wcześniej zapisana postanowiono zaimportować tabele do nowej bazy danych. Po wykonaniu tego zabiegu należało wpisać dwie komendy,</w:t>
-      </w:r>
-      <w:r>
-        <w:t xml:space="preserve"> aby wykreować klasy ułatwiające połączenie z bazą danych.</w:t>
+        <w:t>co spowoduje utwor</w:t>
+      </w:r>
+      <w:r>
+        <w:t>zenie bazy danych. Ze względu na fakt, iż baza danych była już wcześniej zapisana postanowiono zaimportować tabele do nowej bazy danych. Po wykonaniu tego zabiegu należało wpisać dwie komendy, aby wykreować klasy ułatwiające połączenie z bazą danych.</w:t>
       </w:r>
     </w:p>
     <w:p>
@@ -3818,7 +3837,18 @@
           <w:shd w:val="clear" w:color="auto" w:fill="1E2125"/>
           <w:lang w:val="en-US"/>
         </w:rPr>
-        <w:t xml:space="preserve">php bin/console doctrine:mapping:import </w:t>
+        <w:t>php b</w:t>
+      </w:r>
+      <w:r>
+        <w:rPr>
+          <w:rFonts w:ascii="Courier New" w:eastAsia="Courier New" w:hAnsi="Courier New" w:cs="Courier New"/>
+          <w:color w:val="FAFAFA"/>
+          <w:sz w:val="20"/>
+          <w:szCs w:val="20"/>
+          <w:shd w:val="clear" w:color="auto" w:fill="1E2125"/>
+          <w:lang w:val="en-US"/>
+        </w:rPr>
+        <w:t xml:space="preserve">in/console doctrine:mapping:import </w:t>
       </w:r>
       <w:r>
         <w:rPr>
@@ -3870,10 +3900,10 @@
         <w:jc w:val="both"/>
       </w:pPr>
       <w:r>
-        <w:t>Powyższa komenda spowoduje utworzenie klas wraz ze wszystkimi polami, których nazwy pokrywają się z nazwami w bazie</w:t>
-      </w:r>
-      <w:r>
-        <w:t xml:space="preserve"> danych. Dodatkowo utworzone zostaną adnotacje umożliwiające bibliotece Doctrine łatwe powiązanie pól w klasie z tymi z bazy danych.</w:t>
+        <w:t>Powyższa komenda spowoduje utworzenie klas wraz ze wszystkimi polami, których nazwy pokrywają się z nazwami w bazie danych. Dodatkowo utworzone zostaną adnotacje umożliwiające bib</w:t>
+      </w:r>
+      <w:r>
+        <w:t>liotece Doctrine łatwe powiązanie pól w klasie z tymi z bazy danych.</w:t>
       </w:r>
     </w:p>
     <w:p>
@@ -3909,9 +3939,13 @@
         <w:t>Ostatnie wykonane polecenie służy do aktualizacji klas o gettery i settery, czyli specjalne metody, które umożliwią łatwe pobieranie i ustawianie odpowiednich elementów. W późniejszych etapach utworzenie klasy umożliwiającej logowanie się spowodowało wiele</w:t>
       </w:r>
       <w:r>
-        <w:t xml:space="preserve"> błędów. Pierwszy problem to wykorzystanie istniejącej tabeli do logowania. Najszybszym sposobem na logowanie w symfony było utworzenie klasy użytkownika. Skorzystano ze strony, w której krok po kroku opisany był proces logowania (</w:t>
-      </w:r>
-      <w:hyperlink r:id="rId17">
+        <w:t xml:space="preserve"> błędów. Pierwszy problem to wykorzystanie istniejącej tabeli do logowania. Najszybszym sposobem na logowanie w symfony było utworzenie klasy użytkownika. Skorzystano ze strony, w której krok po kroku opisany był proces logowania </w:t>
+      </w:r>
+      <w:r>
+        <w:lastRenderedPageBreak/>
+        <w:t>(</w:t>
+      </w:r>
+      <w:hyperlink r:id="rId18">
         <w:r>
           <w:rPr>
             <w:i/>
@@ -3940,11 +3974,7 @@
         <w:t>jestracja użytkownika, ani logowanie. Po długich poszukiwaniach znaleziono problem. Klasa użytkownik z bazy danych różniła się znacząco od klasy użytkownik utworzonej przez Doctrine w konsoli. Postanowiono dołączyć implementację potrzebnego interfejsu oraz</w:t>
       </w:r>
       <w:r>
-        <w:t xml:space="preserve"> metody, jednak błąd logowania i rejestracji w dalszym ciągu występował. Zdecydowano się na przywrócenie właściwej wersji projektu na serwerze, sprzed wprowadzenia możliwości logowania. Zadanie to nie było łatwe. Krok  po kroku </w:t>
-      </w:r>
-      <w:r>
-        <w:lastRenderedPageBreak/>
-        <w:t>tworzono nowe pliki zaczynaj</w:t>
+        <w:t xml:space="preserve"> metody, jednak błąd logowania i rejestracji w dalszym ciągu występował. Zdecydowano się na przywrócenie właściwej wersji projektu na serwerze, sprzed wprowadzenia możliwości logowania. Zadanie to nie było łatwe. Krok  po kroku tworzono nowe pliki zaczynaj</w:t>
       </w:r>
       <w:r>
         <w:t>ąc od bazy danych. Tutaj pojawił się kolejny problem. Pliki zgodne z diagramem ERD powstały po zaimportowaniu istniejącej bazy danych do projektu. Przed importem z bazy danych postanowiono utworzyć bazę za pomocą Doctrine. Niestety różnica między plikami b</w:t>
@@ -4005,7 +4035,7 @@
           <wp:inline distT="114300" distB="114300" distL="114300" distR="114300">
             <wp:extent cx="5734050" cy="3822700"/>
             <wp:effectExtent l="0" t="0" r="0" b="0"/>
-            <wp:docPr id="4" name="image6.png"/>
+            <wp:docPr id="7" name="image6.png"/>
             <wp:cNvGraphicFramePr/>
             <a:graphic xmlns:a="http://schemas.openxmlformats.org/drawingml/2006/main">
               <a:graphicData uri="http://schemas.openxmlformats.org/drawingml/2006/picture">
@@ -4015,7 +4045,7 @@
                     <pic:cNvPicPr preferRelativeResize="0"/>
                   </pic:nvPicPr>
                   <pic:blipFill>
-                    <a:blip r:embed="rId18"/>
+                    <a:blip r:embed="rId19"/>
                     <a:srcRect/>
                     <a:stretch>
                       <a:fillRect/>
@@ -4427,13 +4457,13 @@
 <file path=word/numbering.xml><?xml version="1.0" encoding="utf-8"?>
 <w:numbering xmlns:wpc="http://schemas.microsoft.com/office/word/2010/wordprocessingCanvas" xmlns:mc="http://schemas.openxmlformats.org/markup-compatibility/2006" xmlns:o="urn:schemas-microsoft-com:office:office" xmlns:r="http://schemas.openxmlformats.org/officeDocument/2006/relationships" xmlns:m="http://schemas.openxmlformats.org/officeDocument/2006/math" xmlns:v="urn:schemas-microsoft-com:vml" xmlns:wp14="http://schemas.microsoft.com/office/word/2010/wordprocessingDrawing" xmlns:wp="http://schemas.openxmlformats.org/drawingml/2006/wordprocessingDrawing" xmlns:w10="urn:schemas-microsoft-com:office:word" xmlns:w="http://schemas.openxmlformats.org/wordprocessingml/2006/main" xmlns:w14="http://schemas.microsoft.com/office/word/2010/wordml" xmlns:wpg="http://schemas.microsoft.com/office/word/2010/wordprocessingGroup" xmlns:wpi="http://schemas.microsoft.com/office/word/2010/wordprocessingInk" xmlns:wne="http://schemas.microsoft.com/office/word/2006/wordml" xmlns:wps="http://schemas.microsoft.com/office/word/2010/wordprocessingShape" mc:Ignorable="w14 wp14">
   <w:abstractNum w:abstractNumId="0">
-    <w:nsid w:val="070E529A"/>
+    <w:nsid w:val="04B84998"/>
     <w:multiLevelType w:val="multilevel"/>
-    <w:tmpl w:val="6B42290A"/>
+    <w:tmpl w:val="2B66699A"/>
     <w:lvl w:ilvl="0">
       <w:start w:val="1"/>
       <w:numFmt w:val="bullet"/>
-      <w:lvlText w:val="➢"/>
+      <w:lvlText w:val="-"/>
       <w:lvlJc w:val="left"/>
       <w:pPr>
         <w:ind w:left="1440" w:hanging="360"/>
@@ -4445,7 +4475,7 @@
     <w:lvl w:ilvl="1">
       <w:start w:val="1"/>
       <w:numFmt w:val="bullet"/>
-      <w:lvlText w:val="○"/>
+      <w:lvlText w:val="-"/>
       <w:lvlJc w:val="left"/>
       <w:pPr>
         <w:ind w:left="2160" w:hanging="360"/>
@@ -4457,7 +4487,7 @@
     <w:lvl w:ilvl="2">
       <w:start w:val="1"/>
       <w:numFmt w:val="bullet"/>
-      <w:lvlText w:val="■"/>
+      <w:lvlText w:val="-"/>
       <w:lvlJc w:val="left"/>
       <w:pPr>
         <w:ind w:left="2880" w:hanging="360"/>
@@ -4469,7 +4499,7 @@
     <w:lvl w:ilvl="3">
       <w:start w:val="1"/>
       <w:numFmt w:val="bullet"/>
-      <w:lvlText w:val="●"/>
+      <w:lvlText w:val="-"/>
       <w:lvlJc w:val="left"/>
       <w:pPr>
         <w:ind w:left="3600" w:hanging="360"/>
@@ -4481,7 +4511,7 @@
     <w:lvl w:ilvl="4">
       <w:start w:val="1"/>
       <w:numFmt w:val="bullet"/>
-      <w:lvlText w:val="○"/>
+      <w:lvlText w:val="-"/>
       <w:lvlJc w:val="left"/>
       <w:pPr>
         <w:ind w:left="4320" w:hanging="360"/>
@@ -4493,7 +4523,7 @@
     <w:lvl w:ilvl="5">
       <w:start w:val="1"/>
       <w:numFmt w:val="bullet"/>
-      <w:lvlText w:val="■"/>
+      <w:lvlText w:val="-"/>
       <w:lvlJc w:val="left"/>
       <w:pPr>
         <w:ind w:left="5040" w:hanging="360"/>
@@ -4505,7 +4535,7 @@
     <w:lvl w:ilvl="6">
       <w:start w:val="1"/>
       <w:numFmt w:val="bullet"/>
-      <w:lvlText w:val="●"/>
+      <w:lvlText w:val="-"/>
       <w:lvlJc w:val="left"/>
       <w:pPr>
         <w:ind w:left="5760" w:hanging="360"/>
@@ -4517,7 +4547,7 @@
     <w:lvl w:ilvl="7">
       <w:start w:val="1"/>
       <w:numFmt w:val="bullet"/>
-      <w:lvlText w:val="○"/>
+      <w:lvlText w:val="-"/>
       <w:lvlJc w:val="left"/>
       <w:pPr>
         <w:ind w:left="6480" w:hanging="360"/>
@@ -4529,7 +4559,7 @@
     <w:lvl w:ilvl="8">
       <w:start w:val="1"/>
       <w:numFmt w:val="bullet"/>
-      <w:lvlText w:val="■"/>
+      <w:lvlText w:val="-"/>
       <w:lvlJc w:val="left"/>
       <w:pPr>
         <w:ind w:left="7200" w:hanging="360"/>
@@ -4540,13 +4570,25 @@
     </w:lvl>
   </w:abstractNum>
   <w:abstractNum w:abstractNumId="1">
-    <w:nsid w:val="0B224BF1"/>
+    <w:nsid w:val="189E14B2"/>
     <w:multiLevelType w:val="multilevel"/>
-    <w:tmpl w:val="1F6E05FC"/>
+    <w:tmpl w:val="665C5A82"/>
     <w:lvl w:ilvl="0">
       <w:start w:val="1"/>
       <w:numFmt w:val="bullet"/>
-      <w:lvlText w:val="➢"/>
+      <w:lvlText w:val="-"/>
+      <w:lvlJc w:val="left"/>
+      <w:pPr>
+        <w:ind w:left="720" w:hanging="360"/>
+      </w:pPr>
+      <w:rPr>
+        <w:u w:val="none"/>
+      </w:rPr>
+    </w:lvl>
+    <w:lvl w:ilvl="1">
+      <w:start w:val="1"/>
+      <w:numFmt w:val="bullet"/>
+      <w:lvlText w:val="-"/>
       <w:lvlJc w:val="left"/>
       <w:pPr>
         <w:ind w:left="1440" w:hanging="360"/>
@@ -4555,10 +4597,10 @@
         <w:u w:val="none"/>
       </w:rPr>
     </w:lvl>
-    <w:lvl w:ilvl="1">
-      <w:start w:val="1"/>
-      <w:numFmt w:val="bullet"/>
-      <w:lvlText w:val="○"/>
+    <w:lvl w:ilvl="2">
+      <w:start w:val="1"/>
+      <w:numFmt w:val="bullet"/>
+      <w:lvlText w:val="-"/>
       <w:lvlJc w:val="left"/>
       <w:pPr>
         <w:ind w:left="2160" w:hanging="360"/>
@@ -4567,10 +4609,10 @@
         <w:u w:val="none"/>
       </w:rPr>
     </w:lvl>
-    <w:lvl w:ilvl="2">
-      <w:start w:val="1"/>
-      <w:numFmt w:val="bullet"/>
-      <w:lvlText w:val="■"/>
+    <w:lvl w:ilvl="3">
+      <w:start w:val="1"/>
+      <w:numFmt w:val="bullet"/>
+      <w:lvlText w:val="-"/>
       <w:lvlJc w:val="left"/>
       <w:pPr>
         <w:ind w:left="2880" w:hanging="360"/>
@@ -4579,10 +4621,10 @@
         <w:u w:val="none"/>
       </w:rPr>
     </w:lvl>
-    <w:lvl w:ilvl="3">
-      <w:start w:val="1"/>
-      <w:numFmt w:val="bullet"/>
-      <w:lvlText w:val="●"/>
+    <w:lvl w:ilvl="4">
+      <w:start w:val="1"/>
+      <w:numFmt w:val="bullet"/>
+      <w:lvlText w:val="-"/>
       <w:lvlJc w:val="left"/>
       <w:pPr>
         <w:ind w:left="3600" w:hanging="360"/>
@@ -4591,10 +4633,10 @@
         <w:u w:val="none"/>
       </w:rPr>
     </w:lvl>
-    <w:lvl w:ilvl="4">
-      <w:start w:val="1"/>
-      <w:numFmt w:val="bullet"/>
-      <w:lvlText w:val="○"/>
+    <w:lvl w:ilvl="5">
+      <w:start w:val="1"/>
+      <w:numFmt w:val="bullet"/>
+      <w:lvlText w:val="-"/>
       <w:lvlJc w:val="left"/>
       <w:pPr>
         <w:ind w:left="4320" w:hanging="360"/>
@@ -4603,10 +4645,10 @@
         <w:u w:val="none"/>
       </w:rPr>
     </w:lvl>
-    <w:lvl w:ilvl="5">
-      <w:start w:val="1"/>
-      <w:numFmt w:val="bullet"/>
-      <w:lvlText w:val="■"/>
+    <w:lvl w:ilvl="6">
+      <w:start w:val="1"/>
+      <w:numFmt w:val="bullet"/>
+      <w:lvlText w:val="-"/>
       <w:lvlJc w:val="left"/>
       <w:pPr>
         <w:ind w:left="5040" w:hanging="360"/>
@@ -4615,10 +4657,10 @@
         <w:u w:val="none"/>
       </w:rPr>
     </w:lvl>
-    <w:lvl w:ilvl="6">
-      <w:start w:val="1"/>
-      <w:numFmt w:val="bullet"/>
-      <w:lvlText w:val="●"/>
+    <w:lvl w:ilvl="7">
+      <w:start w:val="1"/>
+      <w:numFmt w:val="bullet"/>
+      <w:lvlText w:val="-"/>
       <w:lvlJc w:val="left"/>
       <w:pPr>
         <w:ind w:left="5760" w:hanging="360"/>
@@ -4627,25 +4669,13 @@
         <w:u w:val="none"/>
       </w:rPr>
     </w:lvl>
-    <w:lvl w:ilvl="7">
-      <w:start w:val="1"/>
-      <w:numFmt w:val="bullet"/>
-      <w:lvlText w:val="○"/>
+    <w:lvl w:ilvl="8">
+      <w:start w:val="1"/>
+      <w:numFmt w:val="bullet"/>
+      <w:lvlText w:val="-"/>
       <w:lvlJc w:val="left"/>
       <w:pPr>
         <w:ind w:left="6480" w:hanging="360"/>
-      </w:pPr>
-      <w:rPr>
-        <w:u w:val="none"/>
-      </w:rPr>
-    </w:lvl>
-    <w:lvl w:ilvl="8">
-      <w:start w:val="1"/>
-      <w:numFmt w:val="bullet"/>
-      <w:lvlText w:val="■"/>
-      <w:lvlJc w:val="left"/>
-      <w:pPr>
-        <w:ind w:left="7200" w:hanging="360"/>
       </w:pPr>
       <w:rPr>
         <w:u w:val="none"/>
@@ -4653,9 +4683,9 @@
     </w:lvl>
   </w:abstractNum>
   <w:abstractNum w:abstractNumId="2">
-    <w:nsid w:val="12335456"/>
+    <w:nsid w:val="1A945EA2"/>
     <w:multiLevelType w:val="multilevel"/>
-    <w:tmpl w:val="670474AA"/>
+    <w:tmpl w:val="737CE61A"/>
     <w:lvl w:ilvl="0">
       <w:start w:val="1"/>
       <w:numFmt w:val="bullet"/>
@@ -4766,13 +4796,13 @@
     </w:lvl>
   </w:abstractNum>
   <w:abstractNum w:abstractNumId="3">
-    <w:nsid w:val="147B65D4"/>
+    <w:nsid w:val="277F6176"/>
     <w:multiLevelType w:val="multilevel"/>
-    <w:tmpl w:val="6E121586"/>
+    <w:tmpl w:val="6C126C24"/>
     <w:lvl w:ilvl="0">
       <w:start w:val="1"/>
       <w:numFmt w:val="bullet"/>
-      <w:lvlText w:val="-"/>
+      <w:lvlText w:val="➢"/>
       <w:lvlJc w:val="left"/>
       <w:pPr>
         <w:ind w:left="1440" w:hanging="360"/>
@@ -4784,7 +4814,7 @@
     <w:lvl w:ilvl="1">
       <w:start w:val="1"/>
       <w:numFmt w:val="bullet"/>
-      <w:lvlText w:val="-"/>
+      <w:lvlText w:val="○"/>
       <w:lvlJc w:val="left"/>
       <w:pPr>
         <w:ind w:left="2160" w:hanging="360"/>
@@ -4796,7 +4826,7 @@
     <w:lvl w:ilvl="2">
       <w:start w:val="1"/>
       <w:numFmt w:val="bullet"/>
-      <w:lvlText w:val="-"/>
+      <w:lvlText w:val="■"/>
       <w:lvlJc w:val="left"/>
       <w:pPr>
         <w:ind w:left="2880" w:hanging="360"/>
@@ -4808,7 +4838,7 @@
     <w:lvl w:ilvl="3">
       <w:start w:val="1"/>
       <w:numFmt w:val="bullet"/>
-      <w:lvlText w:val="-"/>
+      <w:lvlText w:val="●"/>
       <w:lvlJc w:val="left"/>
       <w:pPr>
         <w:ind w:left="3600" w:hanging="360"/>
@@ -4820,7 +4850,7 @@
     <w:lvl w:ilvl="4">
       <w:start w:val="1"/>
       <w:numFmt w:val="bullet"/>
-      <w:lvlText w:val="-"/>
+      <w:lvlText w:val="○"/>
       <w:lvlJc w:val="left"/>
       <w:pPr>
         <w:ind w:left="4320" w:hanging="360"/>
@@ -4832,7 +4862,7 @@
     <w:lvl w:ilvl="5">
       <w:start w:val="1"/>
       <w:numFmt w:val="bullet"/>
-      <w:lvlText w:val="-"/>
+      <w:lvlText w:val="■"/>
       <w:lvlJc w:val="left"/>
       <w:pPr>
         <w:ind w:left="5040" w:hanging="360"/>
@@ -4844,7 +4874,7 @@
     <w:lvl w:ilvl="6">
       <w:start w:val="1"/>
       <w:numFmt w:val="bullet"/>
-      <w:lvlText w:val="-"/>
+      <w:lvlText w:val="●"/>
       <w:lvlJc w:val="left"/>
       <w:pPr>
         <w:ind w:left="5760" w:hanging="360"/>
@@ -4856,7 +4886,7 @@
     <w:lvl w:ilvl="7">
       <w:start w:val="1"/>
       <w:numFmt w:val="bullet"/>
-      <w:lvlText w:val="-"/>
+      <w:lvlText w:val="○"/>
       <w:lvlJc w:val="left"/>
       <w:pPr>
         <w:ind w:left="6480" w:hanging="360"/>
@@ -4868,7 +4898,7 @@
     <w:lvl w:ilvl="8">
       <w:start w:val="1"/>
       <w:numFmt w:val="bullet"/>
-      <w:lvlText w:val="-"/>
+      <w:lvlText w:val="■"/>
       <w:lvlJc w:val="left"/>
       <w:pPr>
         <w:ind w:left="7200" w:hanging="360"/>
@@ -4879,22 +4909,34 @@
     </w:lvl>
   </w:abstractNum>
   <w:abstractNum w:abstractNumId="4">
-    <w:nsid w:val="1D655E6E"/>
+    <w:nsid w:val="2DCA6662"/>
     <w:multiLevelType w:val="multilevel"/>
-    <w:tmpl w:val="D3145CC6"/>
+    <w:tmpl w:val="08F04458"/>
     <w:lvl w:ilvl="0">
       <w:start w:val="1"/>
       <w:numFmt w:val="bullet"/>
       <w:lvlText w:val="-"/>
       <w:lvlJc w:val="left"/>
       <w:pPr>
+        <w:ind w:left="720" w:hanging="360"/>
+      </w:pPr>
+      <w:rPr>
+        <w:u w:val="none"/>
+      </w:rPr>
+    </w:lvl>
+    <w:lvl w:ilvl="1">
+      <w:start w:val="1"/>
+      <w:numFmt w:val="bullet"/>
+      <w:lvlText w:val="-"/>
+      <w:lvlJc w:val="left"/>
+      <w:pPr>
         <w:ind w:left="1440" w:hanging="360"/>
       </w:pPr>
       <w:rPr>
         <w:u w:val="none"/>
       </w:rPr>
     </w:lvl>
-    <w:lvl w:ilvl="1">
+    <w:lvl w:ilvl="2">
       <w:start w:val="1"/>
       <w:numFmt w:val="bullet"/>
       <w:lvlText w:val="-"/>
@@ -4906,7 +4948,7 @@
         <w:u w:val="none"/>
       </w:rPr>
     </w:lvl>
-    <w:lvl w:ilvl="2">
+    <w:lvl w:ilvl="3">
       <w:start w:val="1"/>
       <w:numFmt w:val="bullet"/>
       <w:lvlText w:val="-"/>
@@ -4918,7 +4960,7 @@
         <w:u w:val="none"/>
       </w:rPr>
     </w:lvl>
-    <w:lvl w:ilvl="3">
+    <w:lvl w:ilvl="4">
       <w:start w:val="1"/>
       <w:numFmt w:val="bullet"/>
       <w:lvlText w:val="-"/>
@@ -4930,7 +4972,7 @@
         <w:u w:val="none"/>
       </w:rPr>
     </w:lvl>
-    <w:lvl w:ilvl="4">
+    <w:lvl w:ilvl="5">
       <w:start w:val="1"/>
       <w:numFmt w:val="bullet"/>
       <w:lvlText w:val="-"/>
@@ -4942,7 +4984,7 @@
         <w:u w:val="none"/>
       </w:rPr>
     </w:lvl>
-    <w:lvl w:ilvl="5">
+    <w:lvl w:ilvl="6">
       <w:start w:val="1"/>
       <w:numFmt w:val="bullet"/>
       <w:lvlText w:val="-"/>
@@ -4954,7 +4996,7 @@
         <w:u w:val="none"/>
       </w:rPr>
     </w:lvl>
-    <w:lvl w:ilvl="6">
+    <w:lvl w:ilvl="7">
       <w:start w:val="1"/>
       <w:numFmt w:val="bullet"/>
       <w:lvlText w:val="-"/>
@@ -4966,25 +5008,13 @@
         <w:u w:val="none"/>
       </w:rPr>
     </w:lvl>
-    <w:lvl w:ilvl="7">
+    <w:lvl w:ilvl="8">
       <w:start w:val="1"/>
       <w:numFmt w:val="bullet"/>
       <w:lvlText w:val="-"/>
       <w:lvlJc w:val="left"/>
       <w:pPr>
         <w:ind w:left="6480" w:hanging="360"/>
-      </w:pPr>
-      <w:rPr>
-        <w:u w:val="none"/>
-      </w:rPr>
-    </w:lvl>
-    <w:lvl w:ilvl="8">
-      <w:start w:val="1"/>
-      <w:numFmt w:val="bullet"/>
-      <w:lvlText w:val="-"/>
-      <w:lvlJc w:val="left"/>
-      <w:pPr>
-        <w:ind w:left="7200" w:hanging="360"/>
       </w:pPr>
       <w:rPr>
         <w:u w:val="none"/>
@@ -4992,13 +5022,13 @@
     </w:lvl>
   </w:abstractNum>
   <w:abstractNum w:abstractNumId="5">
-    <w:nsid w:val="1E456A87"/>
+    <w:nsid w:val="30404499"/>
     <w:multiLevelType w:val="multilevel"/>
-    <w:tmpl w:val="295E4F9E"/>
+    <w:tmpl w:val="CC06991C"/>
     <w:lvl w:ilvl="0">
       <w:start w:val="1"/>
       <w:numFmt w:val="bullet"/>
-      <w:lvlText w:val="-"/>
+      <w:lvlText w:val="➢"/>
       <w:lvlJc w:val="left"/>
       <w:pPr>
         <w:ind w:left="1440" w:hanging="360"/>
@@ -5010,7 +5040,7 @@
     <w:lvl w:ilvl="1">
       <w:start w:val="1"/>
       <w:numFmt w:val="bullet"/>
-      <w:lvlText w:val="-"/>
+      <w:lvlText w:val="○"/>
       <w:lvlJc w:val="left"/>
       <w:pPr>
         <w:ind w:left="2160" w:hanging="360"/>
@@ -5022,7 +5052,7 @@
     <w:lvl w:ilvl="2">
       <w:start w:val="1"/>
       <w:numFmt w:val="bullet"/>
-      <w:lvlText w:val="-"/>
+      <w:lvlText w:val="■"/>
       <w:lvlJc w:val="left"/>
       <w:pPr>
         <w:ind w:left="2880" w:hanging="360"/>
@@ -5034,7 +5064,7 @@
     <w:lvl w:ilvl="3">
       <w:start w:val="1"/>
       <w:numFmt w:val="bullet"/>
-      <w:lvlText w:val="-"/>
+      <w:lvlText w:val="●"/>
       <w:lvlJc w:val="left"/>
       <w:pPr>
         <w:ind w:left="3600" w:hanging="360"/>
@@ -5046,7 +5076,7 @@
     <w:lvl w:ilvl="4">
       <w:start w:val="1"/>
       <w:numFmt w:val="bullet"/>
-      <w:lvlText w:val="-"/>
+      <w:lvlText w:val="○"/>
       <w:lvlJc w:val="left"/>
       <w:pPr>
         <w:ind w:left="4320" w:hanging="360"/>
@@ -5058,7 +5088,7 @@
     <w:lvl w:ilvl="5">
       <w:start w:val="1"/>
       <w:numFmt w:val="bullet"/>
-      <w:lvlText w:val="-"/>
+      <w:lvlText w:val="■"/>
       <w:lvlJc w:val="left"/>
       <w:pPr>
         <w:ind w:left="5040" w:hanging="360"/>
@@ -5070,7 +5100,7 @@
     <w:lvl w:ilvl="6">
       <w:start w:val="1"/>
       <w:numFmt w:val="bullet"/>
-      <w:lvlText w:val="-"/>
+      <w:lvlText w:val="●"/>
       <w:lvlJc w:val="left"/>
       <w:pPr>
         <w:ind w:left="5760" w:hanging="360"/>
@@ -5082,7 +5112,7 @@
     <w:lvl w:ilvl="7">
       <w:start w:val="1"/>
       <w:numFmt w:val="bullet"/>
-      <w:lvlText w:val="-"/>
+      <w:lvlText w:val="○"/>
       <w:lvlJc w:val="left"/>
       <w:pPr>
         <w:ind w:left="6480" w:hanging="360"/>
@@ -5094,7 +5124,7 @@
     <w:lvl w:ilvl="8">
       <w:start w:val="1"/>
       <w:numFmt w:val="bullet"/>
-      <w:lvlText w:val="-"/>
+      <w:lvlText w:val="■"/>
       <w:lvlJc w:val="left"/>
       <w:pPr>
         <w:ind w:left="7200" w:hanging="360"/>
@@ -5105,13 +5135,25 @@
     </w:lvl>
   </w:abstractNum>
   <w:abstractNum w:abstractNumId="6">
-    <w:nsid w:val="31C50E49"/>
+    <w:nsid w:val="321509D6"/>
     <w:multiLevelType w:val="multilevel"/>
-    <w:tmpl w:val="7B52701C"/>
+    <w:tmpl w:val="2E98E42C"/>
     <w:lvl w:ilvl="0">
       <w:start w:val="1"/>
       <w:numFmt w:val="bullet"/>
-      <w:lvlText w:val="➢"/>
+      <w:lvlText w:val="-"/>
+      <w:lvlJc w:val="left"/>
+      <w:pPr>
+        <w:ind w:left="720" w:hanging="360"/>
+      </w:pPr>
+      <w:rPr>
+        <w:u w:val="none"/>
+      </w:rPr>
+    </w:lvl>
+    <w:lvl w:ilvl="1">
+      <w:start w:val="1"/>
+      <w:numFmt w:val="bullet"/>
+      <w:lvlText w:val="-"/>
       <w:lvlJc w:val="left"/>
       <w:pPr>
         <w:ind w:left="1440" w:hanging="360"/>
@@ -5120,10 +5162,10 @@
         <w:u w:val="none"/>
       </w:rPr>
     </w:lvl>
-    <w:lvl w:ilvl="1">
-      <w:start w:val="1"/>
-      <w:numFmt w:val="bullet"/>
-      <w:lvlText w:val="○"/>
+    <w:lvl w:ilvl="2">
+      <w:start w:val="1"/>
+      <w:numFmt w:val="bullet"/>
+      <w:lvlText w:val="-"/>
       <w:lvlJc w:val="left"/>
       <w:pPr>
         <w:ind w:left="2160" w:hanging="360"/>
@@ -5132,10 +5174,10 @@
         <w:u w:val="none"/>
       </w:rPr>
     </w:lvl>
-    <w:lvl w:ilvl="2">
-      <w:start w:val="1"/>
-      <w:numFmt w:val="bullet"/>
-      <w:lvlText w:val="■"/>
+    <w:lvl w:ilvl="3">
+      <w:start w:val="1"/>
+      <w:numFmt w:val="bullet"/>
+      <w:lvlText w:val="-"/>
       <w:lvlJc w:val="left"/>
       <w:pPr>
         <w:ind w:left="2880" w:hanging="360"/>
@@ -5144,10 +5186,10 @@
         <w:u w:val="none"/>
       </w:rPr>
     </w:lvl>
-    <w:lvl w:ilvl="3">
-      <w:start w:val="1"/>
-      <w:numFmt w:val="bullet"/>
-      <w:lvlText w:val="●"/>
+    <w:lvl w:ilvl="4">
+      <w:start w:val="1"/>
+      <w:numFmt w:val="bullet"/>
+      <w:lvlText w:val="-"/>
       <w:lvlJc w:val="left"/>
       <w:pPr>
         <w:ind w:left="3600" w:hanging="360"/>
@@ -5156,10 +5198,10 @@
         <w:u w:val="none"/>
       </w:rPr>
     </w:lvl>
-    <w:lvl w:ilvl="4">
-      <w:start w:val="1"/>
-      <w:numFmt w:val="bullet"/>
-      <w:lvlText w:val="○"/>
+    <w:lvl w:ilvl="5">
+      <w:start w:val="1"/>
+      <w:numFmt w:val="bullet"/>
+      <w:lvlText w:val="-"/>
       <w:lvlJc w:val="left"/>
       <w:pPr>
         <w:ind w:left="4320" w:hanging="360"/>
@@ -5168,10 +5210,10 @@
         <w:u w:val="none"/>
       </w:rPr>
     </w:lvl>
-    <w:lvl w:ilvl="5">
-      <w:start w:val="1"/>
-      <w:numFmt w:val="bullet"/>
-      <w:lvlText w:val="■"/>
+    <w:lvl w:ilvl="6">
+      <w:start w:val="1"/>
+      <w:numFmt w:val="bullet"/>
+      <w:lvlText w:val="-"/>
       <w:lvlJc w:val="left"/>
       <w:pPr>
         <w:ind w:left="5040" w:hanging="360"/>
@@ -5180,10 +5222,10 @@
         <w:u w:val="none"/>
       </w:rPr>
     </w:lvl>
-    <w:lvl w:ilvl="6">
-      <w:start w:val="1"/>
-      <w:numFmt w:val="bullet"/>
-      <w:lvlText w:val="●"/>
+    <w:lvl w:ilvl="7">
+      <w:start w:val="1"/>
+      <w:numFmt w:val="bullet"/>
+      <w:lvlText w:val="-"/>
       <w:lvlJc w:val="left"/>
       <w:pPr>
         <w:ind w:left="5760" w:hanging="360"/>
@@ -5192,25 +5234,13 @@
         <w:u w:val="none"/>
       </w:rPr>
     </w:lvl>
-    <w:lvl w:ilvl="7">
-      <w:start w:val="1"/>
-      <w:numFmt w:val="bullet"/>
-      <w:lvlText w:val="○"/>
+    <w:lvl w:ilvl="8">
+      <w:start w:val="1"/>
+      <w:numFmt w:val="bullet"/>
+      <w:lvlText w:val="-"/>
       <w:lvlJc w:val="left"/>
       <w:pPr>
         <w:ind w:left="6480" w:hanging="360"/>
-      </w:pPr>
-      <w:rPr>
-        <w:u w:val="none"/>
-      </w:rPr>
-    </w:lvl>
-    <w:lvl w:ilvl="8">
-      <w:start w:val="1"/>
-      <w:numFmt w:val="bullet"/>
-      <w:lvlText w:val="■"/>
-      <w:lvlJc w:val="left"/>
-      <w:pPr>
-        <w:ind w:left="7200" w:hanging="360"/>
       </w:pPr>
       <w:rPr>
         <w:u w:val="none"/>
@@ -5218,16 +5248,16 @@
     </w:lvl>
   </w:abstractNum>
   <w:abstractNum w:abstractNumId="7">
-    <w:nsid w:val="329C454F"/>
+    <w:nsid w:val="4AD05296"/>
     <w:multiLevelType w:val="multilevel"/>
-    <w:tmpl w:val="3BAA6B48"/>
+    <w:tmpl w:val="27985D6C"/>
     <w:lvl w:ilvl="0">
       <w:start w:val="1"/>
       <w:numFmt w:val="bullet"/>
-      <w:lvlText w:val="-"/>
-      <w:lvlJc w:val="left"/>
-      <w:pPr>
-        <w:ind w:left="720" w:hanging="360"/>
+      <w:lvlText w:val="➢"/>
+      <w:lvlJc w:val="left"/>
+      <w:pPr>
+        <w:ind w:left="1440" w:hanging="360"/>
       </w:pPr>
       <w:rPr>
         <w:u w:val="none"/>
@@ -5236,10 +5266,10 @@
     <w:lvl w:ilvl="1">
       <w:start w:val="1"/>
       <w:numFmt w:val="bullet"/>
-      <w:lvlText w:val="-"/>
-      <w:lvlJc w:val="left"/>
-      <w:pPr>
-        <w:ind w:left="1440" w:hanging="360"/>
+      <w:lvlText w:val="○"/>
+      <w:lvlJc w:val="left"/>
+      <w:pPr>
+        <w:ind w:left="2160" w:hanging="360"/>
       </w:pPr>
       <w:rPr>
         <w:u w:val="none"/>
@@ -5248,10 +5278,10 @@
     <w:lvl w:ilvl="2">
       <w:start w:val="1"/>
       <w:numFmt w:val="bullet"/>
-      <w:lvlText w:val="-"/>
-      <w:lvlJc w:val="left"/>
-      <w:pPr>
-        <w:ind w:left="2160" w:hanging="360"/>
+      <w:lvlText w:val="■"/>
+      <w:lvlJc w:val="left"/>
+      <w:pPr>
+        <w:ind w:left="2880" w:hanging="360"/>
       </w:pPr>
       <w:rPr>
         <w:u w:val="none"/>
@@ -5260,10 +5290,10 @@
     <w:lvl w:ilvl="3">
       <w:start w:val="1"/>
       <w:numFmt w:val="bullet"/>
-      <w:lvlText w:val="-"/>
-      <w:lvlJc w:val="left"/>
-      <w:pPr>
-        <w:ind w:left="2880" w:hanging="360"/>
+      <w:lvlText w:val="●"/>
+      <w:lvlJc w:val="left"/>
+      <w:pPr>
+        <w:ind w:left="3600" w:hanging="360"/>
       </w:pPr>
       <w:rPr>
         <w:u w:val="none"/>
@@ -5272,10 +5302,10 @@
     <w:lvl w:ilvl="4">
       <w:start w:val="1"/>
       <w:numFmt w:val="bullet"/>
-      <w:lvlText w:val="-"/>
-      <w:lvlJc w:val="left"/>
-      <w:pPr>
-        <w:ind w:left="3600" w:hanging="360"/>
+      <w:lvlText w:val="○"/>
+      <w:lvlJc w:val="left"/>
+      <w:pPr>
+        <w:ind w:left="4320" w:hanging="360"/>
       </w:pPr>
       <w:rPr>
         <w:u w:val="none"/>
@@ -5284,10 +5314,10 @@
     <w:lvl w:ilvl="5">
       <w:start w:val="1"/>
       <w:numFmt w:val="bullet"/>
-      <w:lvlText w:val="-"/>
-      <w:lvlJc w:val="left"/>
-      <w:pPr>
-        <w:ind w:left="4320" w:hanging="360"/>
+      <w:lvlText w:val="■"/>
+      <w:lvlJc w:val="left"/>
+      <w:pPr>
+        <w:ind w:left="5040" w:hanging="360"/>
       </w:pPr>
       <w:rPr>
         <w:u w:val="none"/>
@@ -5296,10 +5326,10 @@
     <w:lvl w:ilvl="6">
       <w:start w:val="1"/>
       <w:numFmt w:val="bullet"/>
-      <w:lvlText w:val="-"/>
-      <w:lvlJc w:val="left"/>
-      <w:pPr>
-        <w:ind w:left="5040" w:hanging="360"/>
+      <w:lvlText w:val="●"/>
+      <w:lvlJc w:val="left"/>
+      <w:pPr>
+        <w:ind w:left="5760" w:hanging="360"/>
       </w:pPr>
       <w:rPr>
         <w:u w:val="none"/>
@@ -5308,10 +5338,10 @@
     <w:lvl w:ilvl="7">
       <w:start w:val="1"/>
       <w:numFmt w:val="bullet"/>
-      <w:lvlText w:val="-"/>
-      <w:lvlJc w:val="left"/>
-      <w:pPr>
-        <w:ind w:left="5760" w:hanging="360"/>
+      <w:lvlText w:val="○"/>
+      <w:lvlJc w:val="left"/>
+      <w:pPr>
+        <w:ind w:left="6480" w:hanging="360"/>
       </w:pPr>
       <w:rPr>
         <w:u w:val="none"/>
@@ -5320,10 +5350,10 @@
     <w:lvl w:ilvl="8">
       <w:start w:val="1"/>
       <w:numFmt w:val="bullet"/>
-      <w:lvlText w:val="-"/>
-      <w:lvlJc w:val="left"/>
-      <w:pPr>
-        <w:ind w:left="6480" w:hanging="360"/>
+      <w:lvlText w:val="■"/>
+      <w:lvlJc w:val="left"/>
+      <w:pPr>
+        <w:ind w:left="7200" w:hanging="360"/>
       </w:pPr>
       <w:rPr>
         <w:u w:val="none"/>
@@ -5331,9 +5361,9 @@
     </w:lvl>
   </w:abstractNum>
   <w:abstractNum w:abstractNumId="8">
-    <w:nsid w:val="37CD6CCD"/>
+    <w:nsid w:val="4E1114B8"/>
     <w:multiLevelType w:val="multilevel"/>
-    <w:tmpl w:val="8E46B68A"/>
+    <w:tmpl w:val="2528FC6E"/>
     <w:lvl w:ilvl="0">
       <w:start w:val="1"/>
       <w:numFmt w:val="bullet"/>
@@ -5444,16 +5474,16 @@
     </w:lvl>
   </w:abstractNum>
   <w:abstractNum w:abstractNumId="9">
-    <w:nsid w:val="56246F5C"/>
+    <w:nsid w:val="4F676665"/>
     <w:multiLevelType w:val="multilevel"/>
-    <w:tmpl w:val="FE0A7C38"/>
+    <w:tmpl w:val="EF403100"/>
     <w:lvl w:ilvl="0">
       <w:start w:val="1"/>
       <w:numFmt w:val="bullet"/>
-      <w:lvlText w:val="-"/>
-      <w:lvlJc w:val="left"/>
-      <w:pPr>
-        <w:ind w:left="720" w:hanging="360"/>
+      <w:lvlText w:val="➢"/>
+      <w:lvlJc w:val="left"/>
+      <w:pPr>
+        <w:ind w:left="1440" w:hanging="360"/>
       </w:pPr>
       <w:rPr>
         <w:u w:val="none"/>
@@ -5462,10 +5492,10 @@
     <w:lvl w:ilvl="1">
       <w:start w:val="1"/>
       <w:numFmt w:val="bullet"/>
-      <w:lvlText w:val="-"/>
-      <w:lvlJc w:val="left"/>
-      <w:pPr>
-        <w:ind w:left="1440" w:hanging="360"/>
+      <w:lvlText w:val="○"/>
+      <w:lvlJc w:val="left"/>
+      <w:pPr>
+        <w:ind w:left="2160" w:hanging="360"/>
       </w:pPr>
       <w:rPr>
         <w:u w:val="none"/>
@@ -5474,10 +5504,10 @@
     <w:lvl w:ilvl="2">
       <w:start w:val="1"/>
       <w:numFmt w:val="bullet"/>
-      <w:lvlText w:val="-"/>
-      <w:lvlJc w:val="left"/>
-      <w:pPr>
-        <w:ind w:left="2160" w:hanging="360"/>
+      <w:lvlText w:val="■"/>
+      <w:lvlJc w:val="left"/>
+      <w:pPr>
+        <w:ind w:left="2880" w:hanging="360"/>
       </w:pPr>
       <w:rPr>
         <w:u w:val="none"/>
@@ -5486,10 +5516,10 @@
     <w:lvl w:ilvl="3">
       <w:start w:val="1"/>
       <w:numFmt w:val="bullet"/>
-      <w:lvlText w:val="-"/>
-      <w:lvlJc w:val="left"/>
-      <w:pPr>
-        <w:ind w:left="2880" w:hanging="360"/>
+      <w:lvlText w:val="●"/>
+      <w:lvlJc w:val="left"/>
+      <w:pPr>
+        <w:ind w:left="3600" w:hanging="360"/>
       </w:pPr>
       <w:rPr>
         <w:u w:val="none"/>
@@ -5498,10 +5528,10 @@
     <w:lvl w:ilvl="4">
       <w:start w:val="1"/>
       <w:numFmt w:val="bullet"/>
-      <w:lvlText w:val="-"/>
-      <w:lvlJc w:val="left"/>
-      <w:pPr>
-        <w:ind w:left="3600" w:hanging="360"/>
+      <w:lvlText w:val="○"/>
+      <w:lvlJc w:val="left"/>
+      <w:pPr>
+        <w:ind w:left="4320" w:hanging="360"/>
       </w:pPr>
       <w:rPr>
         <w:u w:val="none"/>
@@ -5510,10 +5540,10 @@
     <w:lvl w:ilvl="5">
       <w:start w:val="1"/>
       <w:numFmt w:val="bullet"/>
-      <w:lvlText w:val="-"/>
-      <w:lvlJc w:val="left"/>
-      <w:pPr>
-        <w:ind w:left="4320" w:hanging="360"/>
+      <w:lvlText w:val="■"/>
+      <w:lvlJc w:val="left"/>
+      <w:pPr>
+        <w:ind w:left="5040" w:hanging="360"/>
       </w:pPr>
       <w:rPr>
         <w:u w:val="none"/>
@@ -5522,10 +5552,10 @@
     <w:lvl w:ilvl="6">
       <w:start w:val="1"/>
       <w:numFmt w:val="bullet"/>
-      <w:lvlText w:val="-"/>
-      <w:lvlJc w:val="left"/>
-      <w:pPr>
-        <w:ind w:left="5040" w:hanging="360"/>
+      <w:lvlText w:val="●"/>
+      <w:lvlJc w:val="left"/>
+      <w:pPr>
+        <w:ind w:left="5760" w:hanging="360"/>
       </w:pPr>
       <w:rPr>
         <w:u w:val="none"/>
@@ -5534,10 +5564,10 @@
     <w:lvl w:ilvl="7">
       <w:start w:val="1"/>
       <w:numFmt w:val="bullet"/>
-      <w:lvlText w:val="-"/>
-      <w:lvlJc w:val="left"/>
-      <w:pPr>
-        <w:ind w:left="5760" w:hanging="360"/>
+      <w:lvlText w:val="○"/>
+      <w:lvlJc w:val="left"/>
+      <w:pPr>
+        <w:ind w:left="6480" w:hanging="360"/>
       </w:pPr>
       <w:rPr>
         <w:u w:val="none"/>
@@ -5546,10 +5576,10 @@
     <w:lvl w:ilvl="8">
       <w:start w:val="1"/>
       <w:numFmt w:val="bullet"/>
-      <w:lvlText w:val="-"/>
-      <w:lvlJc w:val="left"/>
-      <w:pPr>
-        <w:ind w:left="6480" w:hanging="360"/>
+      <w:lvlText w:val="■"/>
+      <w:lvlJc w:val="left"/>
+      <w:pPr>
+        <w:ind w:left="7200" w:hanging="360"/>
       </w:pPr>
       <w:rPr>
         <w:u w:val="none"/>
@@ -5557,9 +5587,9 @@
     </w:lvl>
   </w:abstractNum>
   <w:abstractNum w:abstractNumId="10">
-    <w:nsid w:val="595E3D02"/>
+    <w:nsid w:val="58DA679C"/>
     <w:multiLevelType w:val="multilevel"/>
-    <w:tmpl w:val="68B2F36C"/>
+    <w:tmpl w:val="45D8E602"/>
     <w:lvl w:ilvl="0">
       <w:start w:val="1"/>
       <w:numFmt w:val="bullet"/>
@@ -5670,9 +5700,9 @@
     </w:lvl>
   </w:abstractNum>
   <w:abstractNum w:abstractNumId="11">
-    <w:nsid w:val="68265333"/>
+    <w:nsid w:val="621C178E"/>
     <w:multiLevelType w:val="multilevel"/>
-    <w:tmpl w:val="0BE6E1AC"/>
+    <w:tmpl w:val="B5C24780"/>
     <w:lvl w:ilvl="0">
       <w:start w:val="1"/>
       <w:numFmt w:val="bullet"/>
@@ -5783,9 +5813,9 @@
     </w:lvl>
   </w:abstractNum>
   <w:abstractNum w:abstractNumId="12">
-    <w:nsid w:val="78E259D4"/>
+    <w:nsid w:val="68F72875"/>
     <w:multiLevelType w:val="multilevel"/>
-    <w:tmpl w:val="B73E7728"/>
+    <w:tmpl w:val="B9EABDC4"/>
     <w:lvl w:ilvl="0">
       <w:start w:val="1"/>
       <w:numFmt w:val="bullet"/>
@@ -5896,16 +5926,16 @@
     </w:lvl>
   </w:abstractNum>
   <w:abstractNum w:abstractNumId="13">
-    <w:nsid w:val="79F61A9F"/>
+    <w:nsid w:val="75A45B7E"/>
     <w:multiLevelType w:val="multilevel"/>
-    <w:tmpl w:val="FCC019FA"/>
+    <w:tmpl w:val="76B699CC"/>
     <w:lvl w:ilvl="0">
       <w:start w:val="1"/>
       <w:numFmt w:val="bullet"/>
       <w:lvlText w:val="-"/>
       <w:lvlJc w:val="left"/>
       <w:pPr>
-        <w:ind w:left="720" w:hanging="360"/>
+        <w:ind w:left="1440" w:hanging="360"/>
       </w:pPr>
       <w:rPr>
         <w:u w:val="none"/>
@@ -5917,7 +5947,7 @@
       <w:lvlText w:val="-"/>
       <w:lvlJc w:val="left"/>
       <w:pPr>
-        <w:ind w:left="1440" w:hanging="360"/>
+        <w:ind w:left="2160" w:hanging="360"/>
       </w:pPr>
       <w:rPr>
         <w:u w:val="none"/>
@@ -5929,7 +5959,7 @@
       <w:lvlText w:val="-"/>
       <w:lvlJc w:val="left"/>
       <w:pPr>
-        <w:ind w:left="2160" w:hanging="360"/>
+        <w:ind w:left="2880" w:hanging="360"/>
       </w:pPr>
       <w:rPr>
         <w:u w:val="none"/>
@@ -5941,7 +5971,7 @@
       <w:lvlText w:val="-"/>
       <w:lvlJc w:val="left"/>
       <w:pPr>
-        <w:ind w:left="2880" w:hanging="360"/>
+        <w:ind w:left="3600" w:hanging="360"/>
       </w:pPr>
       <w:rPr>
         <w:u w:val="none"/>
@@ -5953,7 +5983,7 @@
       <w:lvlText w:val="-"/>
       <w:lvlJc w:val="left"/>
       <w:pPr>
-        <w:ind w:left="3600" w:hanging="360"/>
+        <w:ind w:left="4320" w:hanging="360"/>
       </w:pPr>
       <w:rPr>
         <w:u w:val="none"/>
@@ -5965,7 +5995,7 @@
       <w:lvlText w:val="-"/>
       <w:lvlJc w:val="left"/>
       <w:pPr>
-        <w:ind w:left="4320" w:hanging="360"/>
+        <w:ind w:left="5040" w:hanging="360"/>
       </w:pPr>
       <w:rPr>
         <w:u w:val="none"/>
@@ -5977,7 +6007,7 @@
       <w:lvlText w:val="-"/>
       <w:lvlJc w:val="left"/>
       <w:pPr>
-        <w:ind w:left="5040" w:hanging="360"/>
+        <w:ind w:left="5760" w:hanging="360"/>
       </w:pPr>
       <w:rPr>
         <w:u w:val="none"/>
@@ -5989,7 +6019,7 @@
       <w:lvlText w:val="-"/>
       <w:lvlJc w:val="left"/>
       <w:pPr>
-        <w:ind w:left="5760" w:hanging="360"/>
+        <w:ind w:left="6480" w:hanging="360"/>
       </w:pPr>
       <w:rPr>
         <w:u w:val="none"/>
@@ -6001,7 +6031,7 @@
       <w:lvlText w:val="-"/>
       <w:lvlJc w:val="left"/>
       <w:pPr>
-        <w:ind w:left="6480" w:hanging="360"/>
+        <w:ind w:left="7200" w:hanging="360"/>
       </w:pPr>
       <w:rPr>
         <w:u w:val="none"/>
@@ -6009,16 +6039,16 @@
     </w:lvl>
   </w:abstractNum>
   <w:abstractNum w:abstractNumId="14">
-    <w:nsid w:val="7A3D59A8"/>
+    <w:nsid w:val="7A596E7C"/>
     <w:multiLevelType w:val="multilevel"/>
-    <w:tmpl w:val="A2AAC95E"/>
+    <w:tmpl w:val="A13E45EA"/>
     <w:lvl w:ilvl="0">
       <w:start w:val="1"/>
       <w:numFmt w:val="bullet"/>
       <w:lvlText w:val="-"/>
       <w:lvlJc w:val="left"/>
       <w:pPr>
-        <w:ind w:left="720" w:hanging="360"/>
+        <w:ind w:left="1440" w:hanging="360"/>
       </w:pPr>
       <w:rPr>
         <w:u w:val="none"/>
@@ -6030,7 +6060,7 @@
       <w:lvlText w:val="-"/>
       <w:lvlJc w:val="left"/>
       <w:pPr>
-        <w:ind w:left="1440" w:hanging="360"/>
+        <w:ind w:left="2160" w:hanging="360"/>
       </w:pPr>
       <w:rPr>
         <w:u w:val="none"/>
@@ -6042,7 +6072,7 @@
       <w:lvlText w:val="-"/>
       <w:lvlJc w:val="left"/>
       <w:pPr>
-        <w:ind w:left="2160" w:hanging="360"/>
+        <w:ind w:left="2880" w:hanging="360"/>
       </w:pPr>
       <w:rPr>
         <w:u w:val="none"/>
@@ -6054,7 +6084,7 @@
       <w:lvlText w:val="-"/>
       <w:lvlJc w:val="left"/>
       <w:pPr>
-        <w:ind w:left="2880" w:hanging="360"/>
+        <w:ind w:left="3600" w:hanging="360"/>
       </w:pPr>
       <w:rPr>
         <w:u w:val="none"/>
@@ -6066,7 +6096,7 @@
       <w:lvlText w:val="-"/>
       <w:lvlJc w:val="left"/>
       <w:pPr>
-        <w:ind w:left="3600" w:hanging="360"/>
+        <w:ind w:left="4320" w:hanging="360"/>
       </w:pPr>
       <w:rPr>
         <w:u w:val="none"/>
@@ -6078,7 +6108,7 @@
       <w:lvlText w:val="-"/>
       <w:lvlJc w:val="left"/>
       <w:pPr>
-        <w:ind w:left="4320" w:hanging="360"/>
+        <w:ind w:left="5040" w:hanging="360"/>
       </w:pPr>
       <w:rPr>
         <w:u w:val="none"/>
@@ -6090,7 +6120,7 @@
       <w:lvlText w:val="-"/>
       <w:lvlJc w:val="left"/>
       <w:pPr>
-        <w:ind w:left="5040" w:hanging="360"/>
+        <w:ind w:left="5760" w:hanging="360"/>
       </w:pPr>
       <w:rPr>
         <w:u w:val="none"/>
@@ -6102,7 +6132,7 @@
       <w:lvlText w:val="-"/>
       <w:lvlJc w:val="left"/>
       <w:pPr>
-        <w:ind w:left="5760" w:hanging="360"/>
+        <w:ind w:left="6480" w:hanging="360"/>
       </w:pPr>
       <w:rPr>
         <w:u w:val="none"/>
@@ -6114,7 +6144,7 @@
       <w:lvlText w:val="-"/>
       <w:lvlJc w:val="left"/>
       <w:pPr>
-        <w:ind w:left="6480" w:hanging="360"/>
+        <w:ind w:left="7200" w:hanging="360"/>
       </w:pPr>
       <w:rPr>
         <w:u w:val="none"/>
@@ -6122,13 +6152,25 @@
     </w:lvl>
   </w:abstractNum>
   <w:abstractNum w:abstractNumId="15">
-    <w:nsid w:val="7BD27675"/>
+    <w:nsid w:val="7B897A2F"/>
     <w:multiLevelType w:val="multilevel"/>
-    <w:tmpl w:val="6268A834"/>
+    <w:tmpl w:val="40660068"/>
     <w:lvl w:ilvl="0">
       <w:start w:val="1"/>
       <w:numFmt w:val="bullet"/>
-      <w:lvlText w:val="➢"/>
+      <w:lvlText w:val="-"/>
+      <w:lvlJc w:val="left"/>
+      <w:pPr>
+        <w:ind w:left="720" w:hanging="360"/>
+      </w:pPr>
+      <w:rPr>
+        <w:u w:val="none"/>
+      </w:rPr>
+    </w:lvl>
+    <w:lvl w:ilvl="1">
+      <w:start w:val="1"/>
+      <w:numFmt w:val="bullet"/>
+      <w:lvlText w:val="-"/>
       <w:lvlJc w:val="left"/>
       <w:pPr>
         <w:ind w:left="1440" w:hanging="360"/>
@@ -6137,10 +6179,10 @@
         <w:u w:val="none"/>
       </w:rPr>
     </w:lvl>
-    <w:lvl w:ilvl="1">
-      <w:start w:val="1"/>
-      <w:numFmt w:val="bullet"/>
-      <w:lvlText w:val="○"/>
+    <w:lvl w:ilvl="2">
+      <w:start w:val="1"/>
+      <w:numFmt w:val="bullet"/>
+      <w:lvlText w:val="-"/>
       <w:lvlJc w:val="left"/>
       <w:pPr>
         <w:ind w:left="2160" w:hanging="360"/>
@@ -6149,10 +6191,10 @@
         <w:u w:val="none"/>
       </w:rPr>
     </w:lvl>
-    <w:lvl w:ilvl="2">
-      <w:start w:val="1"/>
-      <w:numFmt w:val="bullet"/>
-      <w:lvlText w:val="■"/>
+    <w:lvl w:ilvl="3">
+      <w:start w:val="1"/>
+      <w:numFmt w:val="bullet"/>
+      <w:lvlText w:val="-"/>
       <w:lvlJc w:val="left"/>
       <w:pPr>
         <w:ind w:left="2880" w:hanging="360"/>
@@ -6161,10 +6203,10 @@
         <w:u w:val="none"/>
       </w:rPr>
     </w:lvl>
-    <w:lvl w:ilvl="3">
-      <w:start w:val="1"/>
-      <w:numFmt w:val="bullet"/>
-      <w:lvlText w:val="●"/>
+    <w:lvl w:ilvl="4">
+      <w:start w:val="1"/>
+      <w:numFmt w:val="bullet"/>
+      <w:lvlText w:val="-"/>
       <w:lvlJc w:val="left"/>
       <w:pPr>
         <w:ind w:left="3600" w:hanging="360"/>
@@ -6173,10 +6215,10 @@
         <w:u w:val="none"/>
       </w:rPr>
     </w:lvl>
-    <w:lvl w:ilvl="4">
-      <w:start w:val="1"/>
-      <w:numFmt w:val="bullet"/>
-      <w:lvlText w:val="○"/>
+    <w:lvl w:ilvl="5">
+      <w:start w:val="1"/>
+      <w:numFmt w:val="bullet"/>
+      <w:lvlText w:val="-"/>
       <w:lvlJc w:val="left"/>
       <w:pPr>
         <w:ind w:left="4320" w:hanging="360"/>
@@ -6185,10 +6227,10 @@
         <w:u w:val="none"/>
       </w:rPr>
     </w:lvl>
-    <w:lvl w:ilvl="5">
-      <w:start w:val="1"/>
-      <w:numFmt w:val="bullet"/>
-      <w:lvlText w:val="■"/>
+    <w:lvl w:ilvl="6">
+      <w:start w:val="1"/>
+      <w:numFmt w:val="bullet"/>
+      <w:lvlText w:val="-"/>
       <w:lvlJc w:val="left"/>
       <w:pPr>
         <w:ind w:left="5040" w:hanging="360"/>
@@ -6197,10 +6239,10 @@
         <w:u w:val="none"/>
       </w:rPr>
     </w:lvl>
-    <w:lvl w:ilvl="6">
-      <w:start w:val="1"/>
-      <w:numFmt w:val="bullet"/>
-      <w:lvlText w:val="●"/>
+    <w:lvl w:ilvl="7">
+      <w:start w:val="1"/>
+      <w:numFmt w:val="bullet"/>
+      <w:lvlText w:val="-"/>
       <w:lvlJc w:val="left"/>
       <w:pPr>
         <w:ind w:left="5760" w:hanging="360"/>
@@ -6209,25 +6251,13 @@
         <w:u w:val="none"/>
       </w:rPr>
     </w:lvl>
-    <w:lvl w:ilvl="7">
-      <w:start w:val="1"/>
-      <w:numFmt w:val="bullet"/>
-      <w:lvlText w:val="○"/>
+    <w:lvl w:ilvl="8">
+      <w:start w:val="1"/>
+      <w:numFmt w:val="bullet"/>
+      <w:lvlText w:val="-"/>
       <w:lvlJc w:val="left"/>
       <w:pPr>
         <w:ind w:left="6480" w:hanging="360"/>
-      </w:pPr>
-      <w:rPr>
-        <w:u w:val="none"/>
-      </w:rPr>
-    </w:lvl>
-    <w:lvl w:ilvl="8">
-      <w:start w:val="1"/>
-      <w:numFmt w:val="bullet"/>
-      <w:lvlText w:val="■"/>
-      <w:lvlJc w:val="left"/>
-      <w:pPr>
-        <w:ind w:left="7200" w:hanging="360"/>
       </w:pPr>
       <w:rPr>
         <w:u w:val="none"/>
@@ -6235,52 +6265,52 @@
     </w:lvl>
   </w:abstractNum>
   <w:num w:numId="1">
+    <w:abstractNumId w:val="14"/>
+  </w:num>
+  <w:num w:numId="2">
+    <w:abstractNumId w:val="7"/>
+  </w:num>
+  <w:num w:numId="3">
     <w:abstractNumId w:val="5"/>
   </w:num>
-  <w:num w:numId="2">
+  <w:num w:numId="4">
+    <w:abstractNumId w:val="6"/>
+  </w:num>
+  <w:num w:numId="5">
     <w:abstractNumId w:val="15"/>
   </w:num>
-  <w:num w:numId="3">
-    <w:abstractNumId w:val="6"/>
-  </w:num>
-  <w:num w:numId="4">
-    <w:abstractNumId w:val="8"/>
-  </w:num>
-  <w:num w:numId="5">
-    <w:abstractNumId w:val="7"/>
-  </w:num>
   <w:num w:numId="6">
-    <w:abstractNumId w:val="4"/>
+    <w:abstractNumId w:val="13"/>
   </w:num>
   <w:num w:numId="7">
-    <w:abstractNumId w:val="9"/>
+    <w:abstractNumId w:val="12"/>
   </w:num>
   <w:num w:numId="8">
-    <w:abstractNumId w:val="14"/>
+    <w:abstractNumId w:val="8"/>
   </w:num>
   <w:num w:numId="9">
     <w:abstractNumId w:val="10"/>
   </w:num>
   <w:num w:numId="10">
+    <w:abstractNumId w:val="4"/>
+  </w:num>
+  <w:num w:numId="11">
+    <w:abstractNumId w:val="3"/>
+  </w:num>
+  <w:num w:numId="12">
+    <w:abstractNumId w:val="1"/>
+  </w:num>
+  <w:num w:numId="13">
+    <w:abstractNumId w:val="9"/>
+  </w:num>
+  <w:num w:numId="14">
     <w:abstractNumId w:val="2"/>
   </w:num>
-  <w:num w:numId="11">
-    <w:abstractNumId w:val="1"/>
-  </w:num>
-  <w:num w:numId="12">
-    <w:abstractNumId w:val="13"/>
-  </w:num>
-  <w:num w:numId="13">
+  <w:num w:numId="15">
     <w:abstractNumId w:val="0"/>
   </w:num>
-  <w:num w:numId="14">
-    <w:abstractNumId w:val="12"/>
-  </w:num>
-  <w:num w:numId="15">
+  <w:num w:numId="16">
     <w:abstractNumId w:val="11"/>
-  </w:num>
-  <w:num w:numId="16">
-    <w:abstractNumId w:val="3"/>
   </w:num>
 </w:numbering>
 </file>

</xml_diff>